<commit_message>
Refactor navigation links for consistency; update education section title and enhance styling for skill definitions
</commit_message>
<xml_diff>
--- a/assets/Kristaps Kaspars Tavars - CV.docx
+++ b/assets/Kristaps Kaspars Tavars - CV.docx
@@ -24,8 +24,17 @@
           <w:b/>
           <w:bCs/>
         </w:rPr>
-        <w:t>IT| Web| Pārdošana</w:t>
-      </w:r>
+        <w:t xml:space="preserve">IT| Web| </w:t>
+      </w:r>
+      <w:proofErr w:type="spellStart"/>
+      <w:r>
+        <w:rPr>
+          <w:b/>
+          <w:bCs/>
+        </w:rPr>
+        <w:t>Pārdošana</w:t>
+      </w:r>
+      <w:proofErr w:type="spellEnd"/>
     </w:p>
     <w:p>
       <w:r>
@@ -39,9 +48,11 @@
         <w:pStyle w:val="Heading1"/>
       </w:pPr>
       <w:bookmarkStart w:id="0" w:name="kontaktinformācija"/>
+      <w:proofErr w:type="spellStart"/>
       <w:r>
         <w:t>Kontaktinformācija</w:t>
       </w:r>
+      <w:proofErr w:type="spellEnd"/>
     </w:p>
     <w:p>
       <w:pPr>
@@ -51,12 +62,21 @@
           <w:numId w:val="2"/>
         </w:numPr>
       </w:pPr>
+      <w:proofErr w:type="spellStart"/>
       <w:r>
         <w:rPr>
           <w:b/>
           <w:bCs/>
         </w:rPr>
-        <w:t>Tālrunis:</w:t>
+        <w:t>Tālrunis</w:t>
+      </w:r>
+      <w:proofErr w:type="spellEnd"/>
+      <w:r>
+        <w:rPr>
+          <w:b/>
+          <w:bCs/>
+        </w:rPr>
+        <w:t>:</w:t>
       </w:r>
       <w:r>
         <w:t xml:space="preserve"> (+371) 28818784</w:t>
@@ -97,12 +117,21 @@
           <w:numId w:val="2"/>
         </w:numPr>
       </w:pPr>
+      <w:proofErr w:type="spellStart"/>
       <w:r>
         <w:rPr>
           <w:b/>
           <w:bCs/>
         </w:rPr>
-        <w:t>Dzimšanas datums:</w:t>
+        <w:t>Dzimšanas</w:t>
+      </w:r>
+      <w:proofErr w:type="spellEnd"/>
+      <w:r>
+        <w:rPr>
+          <w:b/>
+          <w:bCs/>
+        </w:rPr>
+        <w:t xml:space="preserve"> datums:</w:t>
       </w:r>
       <w:r>
         <w:t xml:space="preserve"> 06.08.1995 (30 gadi)</w:t>
@@ -121,16 +150,287 @@
       </w:pPr>
       <w:bookmarkStart w:id="1" w:name="profesionālais-profils"/>
       <w:bookmarkEnd w:id="0"/>
-      <w:r>
-        <w:t>Profesionālais profils</w:t>
-      </w:r>
+      <w:proofErr w:type="spellStart"/>
+      <w:r>
+        <w:t>Profesionālais</w:t>
+      </w:r>
+      <w:proofErr w:type="spellEnd"/>
+      <w:r>
+        <w:t xml:space="preserve"> </w:t>
+      </w:r>
+      <w:proofErr w:type="spellStart"/>
+      <w:r>
+        <w:t>profils</w:t>
+      </w:r>
+      <w:proofErr w:type="spellEnd"/>
     </w:p>
     <w:p>
       <w:pPr>
         <w:pStyle w:val="FirstParagraph"/>
       </w:pPr>
-      <w:r>
-        <w:t>Motivēts IT speciālists ar spēcīgu tehnisko pamatu un praktisko pieredzi pārdošanas jomā. Aktīvi pilnveidoju programmēšanas prasmes Riga Coding School kursos, specializējoties web izstrādē. Apvienoju tehniskās zināšanas ar klientu apkalpošanas pieredzi, kas ļauj efektīvi sadarboties gan ar tehniskajām, gan biznesa komandām.</w:t>
+      <w:proofErr w:type="spellStart"/>
+      <w:r>
+        <w:t>Motivēts</w:t>
+      </w:r>
+      <w:proofErr w:type="spellEnd"/>
+      <w:r>
+        <w:t xml:space="preserve"> IT </w:t>
+      </w:r>
+      <w:proofErr w:type="spellStart"/>
+      <w:r>
+        <w:t>speciālists</w:t>
+      </w:r>
+      <w:proofErr w:type="spellEnd"/>
+      <w:r>
+        <w:t xml:space="preserve"> </w:t>
+      </w:r>
+      <w:proofErr w:type="spellStart"/>
+      <w:r>
+        <w:t>ar</w:t>
+      </w:r>
+      <w:proofErr w:type="spellEnd"/>
+      <w:r>
+        <w:t xml:space="preserve"> </w:t>
+      </w:r>
+      <w:proofErr w:type="spellStart"/>
+      <w:r>
+        <w:t>spēcīgu</w:t>
+      </w:r>
+      <w:proofErr w:type="spellEnd"/>
+      <w:r>
+        <w:t xml:space="preserve"> </w:t>
+      </w:r>
+      <w:proofErr w:type="spellStart"/>
+      <w:r>
+        <w:t>tehnisko</w:t>
+      </w:r>
+      <w:proofErr w:type="spellEnd"/>
+      <w:r>
+        <w:t xml:space="preserve"> </w:t>
+      </w:r>
+      <w:proofErr w:type="spellStart"/>
+      <w:r>
+        <w:t>pamatu</w:t>
+      </w:r>
+      <w:proofErr w:type="spellEnd"/>
+      <w:r>
+        <w:t xml:space="preserve"> un </w:t>
+      </w:r>
+      <w:proofErr w:type="spellStart"/>
+      <w:r>
+        <w:t>praktisko</w:t>
+      </w:r>
+      <w:proofErr w:type="spellEnd"/>
+      <w:r>
+        <w:t xml:space="preserve"> </w:t>
+      </w:r>
+      <w:proofErr w:type="spellStart"/>
+      <w:r>
+        <w:t>pieredzi</w:t>
+      </w:r>
+      <w:proofErr w:type="spellEnd"/>
+      <w:r>
+        <w:t xml:space="preserve"> </w:t>
+      </w:r>
+      <w:proofErr w:type="spellStart"/>
+      <w:r>
+        <w:t>pārdošanas</w:t>
+      </w:r>
+      <w:proofErr w:type="spellEnd"/>
+      <w:r>
+        <w:t xml:space="preserve"> </w:t>
+      </w:r>
+      <w:proofErr w:type="spellStart"/>
+      <w:r>
+        <w:t>jomā</w:t>
+      </w:r>
+      <w:proofErr w:type="spellEnd"/>
+      <w:r>
+        <w:t xml:space="preserve">. </w:t>
+      </w:r>
+      <w:proofErr w:type="spellStart"/>
+      <w:r>
+        <w:t>Aktīvi</w:t>
+      </w:r>
+      <w:proofErr w:type="spellEnd"/>
+      <w:r>
+        <w:t xml:space="preserve"> </w:t>
+      </w:r>
+      <w:proofErr w:type="spellStart"/>
+      <w:r>
+        <w:t>pilnveidoju</w:t>
+      </w:r>
+      <w:proofErr w:type="spellEnd"/>
+      <w:r>
+        <w:t xml:space="preserve"> </w:t>
+      </w:r>
+      <w:proofErr w:type="spellStart"/>
+      <w:r>
+        <w:t>programmēšanas</w:t>
+      </w:r>
+      <w:proofErr w:type="spellEnd"/>
+      <w:r>
+        <w:t xml:space="preserve"> </w:t>
+      </w:r>
+      <w:proofErr w:type="spellStart"/>
+      <w:r>
+        <w:t>prasmes</w:t>
+      </w:r>
+      <w:proofErr w:type="spellEnd"/>
+      <w:r>
+        <w:t xml:space="preserve"> Riga Coding School </w:t>
+      </w:r>
+      <w:proofErr w:type="spellStart"/>
+      <w:r>
+        <w:t>kursos</w:t>
+      </w:r>
+      <w:proofErr w:type="spellEnd"/>
+      <w:r>
+        <w:t xml:space="preserve">, </w:t>
+      </w:r>
+      <w:proofErr w:type="spellStart"/>
+      <w:r>
+        <w:t>specializējoties</w:t>
+      </w:r>
+      <w:proofErr w:type="spellEnd"/>
+      <w:r>
+        <w:t xml:space="preserve"> web </w:t>
+      </w:r>
+      <w:proofErr w:type="spellStart"/>
+      <w:r>
+        <w:t>izstrādē</w:t>
+      </w:r>
+      <w:proofErr w:type="spellEnd"/>
+      <w:r>
+        <w:t xml:space="preserve">. </w:t>
+      </w:r>
+      <w:proofErr w:type="spellStart"/>
+      <w:r>
+        <w:t>Apvienoju</w:t>
+      </w:r>
+      <w:proofErr w:type="spellEnd"/>
+      <w:r>
+        <w:t xml:space="preserve"> </w:t>
+      </w:r>
+      <w:proofErr w:type="spellStart"/>
+      <w:r>
+        <w:t>tehniskās</w:t>
+      </w:r>
+      <w:proofErr w:type="spellEnd"/>
+      <w:r>
+        <w:t xml:space="preserve"> </w:t>
+      </w:r>
+      <w:proofErr w:type="spellStart"/>
+      <w:r>
+        <w:t>zināšanas</w:t>
+      </w:r>
+      <w:proofErr w:type="spellEnd"/>
+      <w:r>
+        <w:t xml:space="preserve"> </w:t>
+      </w:r>
+      <w:proofErr w:type="spellStart"/>
+      <w:r>
+        <w:t>ar</w:t>
+      </w:r>
+      <w:proofErr w:type="spellEnd"/>
+      <w:r>
+        <w:t xml:space="preserve"> </w:t>
+      </w:r>
+      <w:proofErr w:type="spellStart"/>
+      <w:r>
+        <w:t>klientu</w:t>
+      </w:r>
+      <w:proofErr w:type="spellEnd"/>
+      <w:r>
+        <w:t xml:space="preserve"> </w:t>
+      </w:r>
+      <w:proofErr w:type="spellStart"/>
+      <w:r>
+        <w:t>apkalpošanas</w:t>
+      </w:r>
+      <w:proofErr w:type="spellEnd"/>
+      <w:r>
+        <w:t xml:space="preserve"> </w:t>
+      </w:r>
+      <w:proofErr w:type="spellStart"/>
+      <w:r>
+        <w:t>pieredzi</w:t>
+      </w:r>
+      <w:proofErr w:type="spellEnd"/>
+      <w:r>
+        <w:t xml:space="preserve">, kas </w:t>
+      </w:r>
+      <w:proofErr w:type="spellStart"/>
+      <w:r>
+        <w:t>ļauj</w:t>
+      </w:r>
+      <w:proofErr w:type="spellEnd"/>
+      <w:r>
+        <w:t xml:space="preserve"> </w:t>
+      </w:r>
+      <w:proofErr w:type="spellStart"/>
+      <w:r>
+        <w:t>efektīvi</w:t>
+      </w:r>
+      <w:proofErr w:type="spellEnd"/>
+      <w:r>
+        <w:t xml:space="preserve"> </w:t>
+      </w:r>
+      <w:proofErr w:type="spellStart"/>
+      <w:r>
+        <w:t>sadarboties</w:t>
+      </w:r>
+      <w:proofErr w:type="spellEnd"/>
+      <w:r>
+        <w:t xml:space="preserve"> </w:t>
+      </w:r>
+      <w:proofErr w:type="spellStart"/>
+      <w:r>
+        <w:t>gan</w:t>
+      </w:r>
+      <w:proofErr w:type="spellEnd"/>
+      <w:r>
+        <w:t xml:space="preserve"> </w:t>
+      </w:r>
+      <w:proofErr w:type="spellStart"/>
+      <w:r>
+        <w:t>ar</w:t>
+      </w:r>
+      <w:proofErr w:type="spellEnd"/>
+      <w:r>
+        <w:t xml:space="preserve"> </w:t>
+      </w:r>
+      <w:proofErr w:type="spellStart"/>
+      <w:r>
+        <w:t>tehniskajām</w:t>
+      </w:r>
+      <w:proofErr w:type="spellEnd"/>
+      <w:r>
+        <w:t xml:space="preserve">, </w:t>
+      </w:r>
+      <w:proofErr w:type="spellStart"/>
+      <w:r>
+        <w:t>gan</w:t>
+      </w:r>
+      <w:proofErr w:type="spellEnd"/>
+      <w:r>
+        <w:t xml:space="preserve"> </w:t>
+      </w:r>
+      <w:proofErr w:type="spellStart"/>
+      <w:r>
+        <w:t>biznesa</w:t>
+      </w:r>
+      <w:proofErr w:type="spellEnd"/>
+      <w:r>
+        <w:t xml:space="preserve"> </w:t>
+      </w:r>
+      <w:proofErr w:type="spellStart"/>
+      <w:r>
+        <w:t>komandām</w:t>
+      </w:r>
+      <w:proofErr w:type="spellEnd"/>
+      <w:r>
+        <w:t>.</w:t>
       </w:r>
     </w:p>
     <w:p>
@@ -146,18 +446,30 @@
       </w:pPr>
       <w:bookmarkStart w:id="2" w:name="izglītība"/>
       <w:bookmarkEnd w:id="1"/>
+      <w:proofErr w:type="spellStart"/>
       <w:r>
         <w:t>Izglītība</w:t>
       </w:r>
+      <w:proofErr w:type="spellEnd"/>
     </w:p>
     <w:p>
       <w:pPr>
         <w:pStyle w:val="Heading2"/>
       </w:pPr>
       <w:bookmarkStart w:id="3" w:name="augstākā-izglītība"/>
-      <w:r>
-        <w:t>Augstākā izglītība</w:t>
-      </w:r>
+      <w:proofErr w:type="spellStart"/>
+      <w:r>
+        <w:t>Augstākā</w:t>
+      </w:r>
+      <w:proofErr w:type="spellEnd"/>
+      <w:r>
+        <w:t xml:space="preserve"> </w:t>
+      </w:r>
+      <w:proofErr w:type="spellStart"/>
+      <w:r>
+        <w:t>izglītība</w:t>
+      </w:r>
+      <w:proofErr w:type="spellEnd"/>
     </w:p>
     <w:p>
       <w:pPr>
@@ -172,8 +484,65 @@
           <w:b/>
           <w:bCs/>
         </w:rPr>
-        <w:t>RTU Datorzinātņu un informācijas tehnoloģiju fakultāte</w:t>
-      </w:r>
+        <w:t xml:space="preserve">RTU </w:t>
+      </w:r>
+      <w:proofErr w:type="spellStart"/>
+      <w:r>
+        <w:rPr>
+          <w:b/>
+          <w:bCs/>
+        </w:rPr>
+        <w:t>Datorzinātņu</w:t>
+      </w:r>
+      <w:proofErr w:type="spellEnd"/>
+      <w:r>
+        <w:rPr>
+          <w:b/>
+          <w:bCs/>
+        </w:rPr>
+        <w:t xml:space="preserve"> un </w:t>
+      </w:r>
+      <w:proofErr w:type="spellStart"/>
+      <w:r>
+        <w:rPr>
+          <w:b/>
+          <w:bCs/>
+        </w:rPr>
+        <w:t>informācijas</w:t>
+      </w:r>
+      <w:proofErr w:type="spellEnd"/>
+      <w:r>
+        <w:rPr>
+          <w:b/>
+          <w:bCs/>
+        </w:rPr>
+        <w:t xml:space="preserve"> </w:t>
+      </w:r>
+      <w:proofErr w:type="spellStart"/>
+      <w:r>
+        <w:rPr>
+          <w:b/>
+          <w:bCs/>
+        </w:rPr>
+        <w:t>tehnoloģiju</w:t>
+      </w:r>
+      <w:proofErr w:type="spellEnd"/>
+      <w:r>
+        <w:rPr>
+          <w:b/>
+          <w:bCs/>
+        </w:rPr>
+        <w:t xml:space="preserve"> </w:t>
+      </w:r>
+      <w:proofErr w:type="spellStart"/>
+      <w:r>
+        <w:rPr>
+          <w:b/>
+          <w:bCs/>
+        </w:rPr>
+        <w:t>fakultāte</w:t>
+      </w:r>
+      <w:proofErr w:type="spellEnd"/>
       <w:r>
         <w:t xml:space="preserve"> </w:t>
       </w:r>
@@ -182,7 +551,39 @@
           <w:i/>
           <w:iCs/>
         </w:rPr>
-        <w:t>(studijas turpinās)</w:t>
+        <w:t>(</w:t>
+      </w:r>
+      <w:proofErr w:type="spellStart"/>
+      <w:r>
+        <w:rPr>
+          <w:i/>
+          <w:iCs/>
+        </w:rPr>
+        <w:t>studijas</w:t>
+      </w:r>
+      <w:proofErr w:type="spellEnd"/>
+      <w:r>
+        <w:rPr>
+          <w:i/>
+          <w:iCs/>
+        </w:rPr>
+        <w:t xml:space="preserve"> </w:t>
+      </w:r>
+      <w:proofErr w:type="spellStart"/>
+      <w:r>
+        <w:rPr>
+          <w:i/>
+          <w:iCs/>
+        </w:rPr>
+        <w:t>turpinās</w:t>
+      </w:r>
+      <w:proofErr w:type="spellEnd"/>
+      <w:r>
+        <w:rPr>
+          <w:i/>
+          <w:iCs/>
+        </w:rPr>
+        <w:t>)</w:t>
       </w:r>
     </w:p>
     <w:p>
@@ -193,9 +594,35 @@
           <w:numId w:val="4"/>
         </w:numPr>
       </w:pPr>
-      <w:r>
-        <w:t>Specializācija: Datorzinātnes un informācijas tehnoloģijas</w:t>
-      </w:r>
+      <w:proofErr w:type="spellStart"/>
+      <w:r>
+        <w:t>Specializācija</w:t>
+      </w:r>
+      <w:proofErr w:type="spellEnd"/>
+      <w:r>
+        <w:t xml:space="preserve">: </w:t>
+      </w:r>
+      <w:proofErr w:type="spellStart"/>
+      <w:r>
+        <w:t>Datorzinātnes</w:t>
+      </w:r>
+      <w:proofErr w:type="spellEnd"/>
+      <w:r>
+        <w:t xml:space="preserve"> un </w:t>
+      </w:r>
+      <w:proofErr w:type="spellStart"/>
+      <w:r>
+        <w:t>informācijas</w:t>
+      </w:r>
+      <w:proofErr w:type="spellEnd"/>
+      <w:r>
+        <w:t xml:space="preserve"> </w:t>
+      </w:r>
+      <w:proofErr w:type="spellStart"/>
+      <w:r>
+        <w:t>tehnoloģijas</w:t>
+      </w:r>
+      <w:proofErr w:type="spellEnd"/>
     </w:p>
     <w:p>
       <w:pPr>
@@ -205,9 +632,43 @@
           <w:numId w:val="4"/>
         </w:numPr>
       </w:pPr>
-      <w:r>
-        <w:t>Fokuss uz programmēšanu un sistēmu izstrādi</w:t>
-      </w:r>
+      <w:proofErr w:type="spellStart"/>
+      <w:r>
+        <w:t>Fokuss</w:t>
+      </w:r>
+      <w:proofErr w:type="spellEnd"/>
+      <w:r>
+        <w:t xml:space="preserve"> </w:t>
+      </w:r>
+      <w:proofErr w:type="spellStart"/>
+      <w:r>
+        <w:t>uz</w:t>
+      </w:r>
+      <w:proofErr w:type="spellEnd"/>
+      <w:r>
+        <w:t xml:space="preserve"> </w:t>
+      </w:r>
+      <w:proofErr w:type="spellStart"/>
+      <w:r>
+        <w:t>programmēšanu</w:t>
+      </w:r>
+      <w:proofErr w:type="spellEnd"/>
+      <w:r>
+        <w:t xml:space="preserve"> un </w:t>
+      </w:r>
+      <w:proofErr w:type="spellStart"/>
+      <w:r>
+        <w:t>sistēmu</w:t>
+      </w:r>
+      <w:proofErr w:type="spellEnd"/>
+      <w:r>
+        <w:t xml:space="preserve"> </w:t>
+      </w:r>
+      <w:proofErr w:type="spellStart"/>
+      <w:r>
+        <w:t>izstrādi</w:t>
+      </w:r>
+      <w:proofErr w:type="spellEnd"/>
     </w:p>
     <w:p>
       <w:pPr>
@@ -215,9 +676,19 @@
       </w:pPr>
       <w:bookmarkStart w:id="4" w:name="papildu-izglītība"/>
       <w:bookmarkEnd w:id="3"/>
-      <w:r>
-        <w:t>Papildu izglītība</w:t>
-      </w:r>
+      <w:proofErr w:type="spellStart"/>
+      <w:r>
+        <w:t>Papildu</w:t>
+      </w:r>
+      <w:proofErr w:type="spellEnd"/>
+      <w:r>
+        <w:t xml:space="preserve"> </w:t>
+      </w:r>
+      <w:proofErr w:type="spellStart"/>
+      <w:r>
+        <w:t>izglītība</w:t>
+      </w:r>
+      <w:proofErr w:type="spellEnd"/>
     </w:p>
     <w:p>
       <w:pPr>
@@ -242,7 +713,23 @@
           <w:i/>
           <w:iCs/>
         </w:rPr>
-        <w:t>(pašlaik)</w:t>
+        <w:t>(</w:t>
+      </w:r>
+      <w:proofErr w:type="spellStart"/>
+      <w:r>
+        <w:rPr>
+          <w:i/>
+          <w:iCs/>
+        </w:rPr>
+        <w:t>pašlaik</w:t>
+      </w:r>
+      <w:proofErr w:type="spellEnd"/>
+      <w:r>
+        <w:rPr>
+          <w:i/>
+          <w:iCs/>
+        </w:rPr>
+        <w:t>)</w:t>
       </w:r>
     </w:p>
     <w:p>
@@ -254,8 +741,13 @@
         </w:numPr>
       </w:pPr>
       <w:r>
-        <w:t>Kurss: Web izstrāde</w:t>
-      </w:r>
+        <w:t xml:space="preserve">Kurss: Web </w:t>
+      </w:r>
+      <w:proofErr w:type="spellStart"/>
+      <w:r>
+        <w:t>izstrāde</w:t>
+      </w:r>
+      <w:proofErr w:type="spellEnd"/>
     </w:p>
     <w:p>
       <w:pPr>
@@ -265,9 +757,35 @@
           <w:numId w:val="6"/>
         </w:numPr>
       </w:pPr>
-      <w:r>
-        <w:t>Praktiskā pieredze mūsdienīgās web tehnoloģijās</w:t>
-      </w:r>
+      <w:proofErr w:type="spellStart"/>
+      <w:r>
+        <w:t>Praktiskā</w:t>
+      </w:r>
+      <w:proofErr w:type="spellEnd"/>
+      <w:r>
+        <w:t xml:space="preserve"> </w:t>
+      </w:r>
+      <w:proofErr w:type="spellStart"/>
+      <w:r>
+        <w:t>pieredze</w:t>
+      </w:r>
+      <w:proofErr w:type="spellEnd"/>
+      <w:r>
+        <w:t xml:space="preserve"> </w:t>
+      </w:r>
+      <w:proofErr w:type="spellStart"/>
+      <w:r>
+        <w:t>mūsdienīgās</w:t>
+      </w:r>
+      <w:proofErr w:type="spellEnd"/>
+      <w:r>
+        <w:t xml:space="preserve"> web </w:t>
+      </w:r>
+      <w:proofErr w:type="spellStart"/>
+      <w:r>
+        <w:t>tehnoloģijās</w:t>
+      </w:r>
+      <w:proofErr w:type="spellEnd"/>
     </w:p>
     <w:p>
       <w:pPr>
@@ -275,9 +793,19 @@
       </w:pPr>
       <w:bookmarkStart w:id="5" w:name="iepriekšējā-izglītība"/>
       <w:bookmarkEnd w:id="4"/>
-      <w:r>
-        <w:t>Iepriekšējā izglītība</w:t>
-      </w:r>
+      <w:proofErr w:type="spellStart"/>
+      <w:r>
+        <w:t>Iepriekšējā</w:t>
+      </w:r>
+      <w:proofErr w:type="spellEnd"/>
+      <w:r>
+        <w:t xml:space="preserve"> </w:t>
+      </w:r>
+      <w:proofErr w:type="spellStart"/>
+      <w:r>
+        <w:t>izglītība</w:t>
+      </w:r>
+      <w:proofErr w:type="spellEnd"/>
     </w:p>
     <w:p>
       <w:pPr>
@@ -287,16 +815,63 @@
           <w:numId w:val="7"/>
         </w:numPr>
       </w:pPr>
+      <w:proofErr w:type="spellStart"/>
       <w:r>
         <w:rPr>
           <w:b/>
           <w:bCs/>
         </w:rPr>
-        <w:t>Āgenskalna Valsts Ģimnāzija</w:t>
-      </w:r>
-      <w:r>
-        <w:t xml:space="preserve"> - Vidusskolas izglītība</w:t>
-      </w:r>
+        <w:t>Āgenskalna</w:t>
+      </w:r>
+      <w:proofErr w:type="spellEnd"/>
+      <w:r>
+        <w:rPr>
+          <w:b/>
+          <w:bCs/>
+        </w:rPr>
+        <w:t xml:space="preserve"> </w:t>
+      </w:r>
+      <w:proofErr w:type="spellStart"/>
+      <w:r>
+        <w:rPr>
+          <w:b/>
+          <w:bCs/>
+        </w:rPr>
+        <w:t>Valsts</w:t>
+      </w:r>
+      <w:proofErr w:type="spellEnd"/>
+      <w:r>
+        <w:rPr>
+          <w:b/>
+          <w:bCs/>
+        </w:rPr>
+        <w:t xml:space="preserve"> </w:t>
+      </w:r>
+      <w:proofErr w:type="spellStart"/>
+      <w:r>
+        <w:rPr>
+          <w:b/>
+          <w:bCs/>
+        </w:rPr>
+        <w:t>Ģimnāzija</w:t>
+      </w:r>
+      <w:proofErr w:type="spellEnd"/>
+      <w:r>
+        <w:t xml:space="preserve"> - </w:t>
+      </w:r>
+      <w:proofErr w:type="spellStart"/>
+      <w:r>
+        <w:t>Vidusskolas</w:t>
+      </w:r>
+      <w:proofErr w:type="spellEnd"/>
+      <w:r>
+        <w:t xml:space="preserve"> </w:t>
+      </w:r>
+      <w:proofErr w:type="spellStart"/>
+      <w:r>
+        <w:t>izglītība</w:t>
+      </w:r>
+      <w:proofErr w:type="spellEnd"/>
       <w:r>
         <w:pict w14:anchorId="4DE5C91E">
           <v:rect id="_x0000_i1028" style="width:0;height:1.5pt" o:hralign="center" o:hrstd="t" o:hr="t"/>
@@ -310,10 +885,20 @@
       <w:bookmarkStart w:id="6" w:name="darba-pieredze"/>
       <w:bookmarkEnd w:id="2"/>
       <w:bookmarkEnd w:id="5"/>
+      <w:proofErr w:type="spellStart"/>
       <w:r>
         <w:lastRenderedPageBreak/>
-        <w:t>Darba pieredze</w:t>
-      </w:r>
+        <w:t>Darba</w:t>
+      </w:r>
+      <w:proofErr w:type="spellEnd"/>
+      <w:r>
+        <w:t xml:space="preserve"> </w:t>
+      </w:r>
+      <w:proofErr w:type="spellStart"/>
+      <w:r>
+        <w:t>pieredze</w:t>
+      </w:r>
+      <w:proofErr w:type="spellEnd"/>
     </w:p>
     <w:p>
       <w:pPr>
@@ -357,8 +942,108 @@
           <w:sz w:val="30"/>
           <w:szCs w:val="30"/>
         </w:rPr>
-        <w:t>Datu ievades speciālists un veikala vadītāja asistents</w:t>
-      </w:r>
+        <w:t xml:space="preserve">Datu </w:t>
+      </w:r>
+      <w:proofErr w:type="spellStart"/>
+      <w:r>
+        <w:rPr>
+          <w:rStyle w:val="Emphasis"/>
+          <w:rFonts w:cstheme="majorHAnsi"/>
+          <w:color w:val="5374C0"/>
+          <w:sz w:val="30"/>
+          <w:szCs w:val="30"/>
+        </w:rPr>
+        <w:t>ievades</w:t>
+      </w:r>
+      <w:proofErr w:type="spellEnd"/>
+      <w:r>
+        <w:rPr>
+          <w:rStyle w:val="Emphasis"/>
+          <w:rFonts w:cstheme="majorHAnsi"/>
+          <w:color w:val="5374C0"/>
+          <w:sz w:val="30"/>
+          <w:szCs w:val="30"/>
+        </w:rPr>
+        <w:t xml:space="preserve"> </w:t>
+      </w:r>
+      <w:proofErr w:type="spellStart"/>
+      <w:r>
+        <w:rPr>
+          <w:rStyle w:val="Emphasis"/>
+          <w:rFonts w:cstheme="majorHAnsi"/>
+          <w:color w:val="5374C0"/>
+          <w:sz w:val="30"/>
+          <w:szCs w:val="30"/>
+        </w:rPr>
+        <w:t>speciālists</w:t>
+      </w:r>
+      <w:proofErr w:type="spellEnd"/>
+      <w:r>
+        <w:rPr>
+          <w:rStyle w:val="Emphasis"/>
+          <w:rFonts w:cstheme="majorHAnsi"/>
+          <w:color w:val="5374C0"/>
+          <w:sz w:val="30"/>
+          <w:szCs w:val="30"/>
+        </w:rPr>
+        <w:t xml:space="preserve"> un </w:t>
+      </w:r>
+      <w:proofErr w:type="spellStart"/>
+      <w:r>
+        <w:rPr>
+          <w:rStyle w:val="Emphasis"/>
+          <w:rFonts w:cstheme="majorHAnsi"/>
+          <w:color w:val="5374C0"/>
+          <w:sz w:val="30"/>
+          <w:szCs w:val="30"/>
+        </w:rPr>
+        <w:t>veikala</w:t>
+      </w:r>
+      <w:proofErr w:type="spellEnd"/>
+      <w:r>
+        <w:rPr>
+          <w:rStyle w:val="Emphasis"/>
+          <w:rFonts w:cstheme="majorHAnsi"/>
+          <w:color w:val="5374C0"/>
+          <w:sz w:val="30"/>
+          <w:szCs w:val="30"/>
+        </w:rPr>
+        <w:t xml:space="preserve"> </w:t>
+      </w:r>
+      <w:proofErr w:type="spellStart"/>
+      <w:r>
+        <w:rPr>
+          <w:rStyle w:val="Emphasis"/>
+          <w:rFonts w:cstheme="majorHAnsi"/>
+          <w:color w:val="5374C0"/>
+          <w:sz w:val="30"/>
+          <w:szCs w:val="30"/>
+        </w:rPr>
+        <w:t>vadītāja</w:t>
+      </w:r>
+      <w:proofErr w:type="spellEnd"/>
+      <w:r>
+        <w:rPr>
+          <w:rStyle w:val="Emphasis"/>
+          <w:rFonts w:cstheme="majorHAnsi"/>
+          <w:color w:val="5374C0"/>
+          <w:sz w:val="30"/>
+          <w:szCs w:val="30"/>
+        </w:rPr>
+        <w:t xml:space="preserve"> </w:t>
+      </w:r>
+      <w:proofErr w:type="spellStart"/>
+      <w:r>
+        <w:rPr>
+          <w:rStyle w:val="Emphasis"/>
+          <w:rFonts w:cstheme="majorHAnsi"/>
+          <w:color w:val="5374C0"/>
+          <w:sz w:val="30"/>
+          <w:szCs w:val="30"/>
+        </w:rPr>
+        <w:t>asistents</w:t>
+      </w:r>
+      <w:proofErr w:type="spellEnd"/>
     </w:p>
     <w:p>
       <w:pPr>
@@ -373,13 +1058,79 @@
           <w:color w:val="242424"/>
         </w:rPr>
       </w:pPr>
+      <w:proofErr w:type="spellStart"/>
       <w:r>
         <w:rPr>
           <w:rFonts w:cs="Helvetica"/>
           <w:color w:val="242424"/>
         </w:rPr>
-        <w:t>Precīza datu apstrāde un informācijas sistēmu uzturēšana</w:t>
-      </w:r>
+        <w:t>Precīza</w:t>
+      </w:r>
+      <w:proofErr w:type="spellEnd"/>
+      <w:r>
+        <w:rPr>
+          <w:rFonts w:cs="Helvetica"/>
+          <w:color w:val="242424"/>
+        </w:rPr>
+        <w:t xml:space="preserve"> datu </w:t>
+      </w:r>
+      <w:proofErr w:type="spellStart"/>
+      <w:r>
+        <w:rPr>
+          <w:rFonts w:cs="Helvetica"/>
+          <w:color w:val="242424"/>
+        </w:rPr>
+        <w:t>apstrāde</w:t>
+      </w:r>
+      <w:proofErr w:type="spellEnd"/>
+      <w:r>
+        <w:rPr>
+          <w:rFonts w:cs="Helvetica"/>
+          <w:color w:val="242424"/>
+        </w:rPr>
+        <w:t xml:space="preserve"> un </w:t>
+      </w:r>
+      <w:proofErr w:type="spellStart"/>
+      <w:r>
+        <w:rPr>
+          <w:rFonts w:cs="Helvetica"/>
+          <w:color w:val="242424"/>
+        </w:rPr>
+        <w:t>informācijas</w:t>
+      </w:r>
+      <w:proofErr w:type="spellEnd"/>
+      <w:r>
+        <w:rPr>
+          <w:rFonts w:cs="Helvetica"/>
+          <w:color w:val="242424"/>
+        </w:rPr>
+        <w:t xml:space="preserve"> </w:t>
+      </w:r>
+      <w:proofErr w:type="spellStart"/>
+      <w:r>
+        <w:rPr>
+          <w:rFonts w:cs="Helvetica"/>
+          <w:color w:val="242424"/>
+        </w:rPr>
+        <w:t>sistēmu</w:t>
+      </w:r>
+      <w:proofErr w:type="spellEnd"/>
+      <w:r>
+        <w:rPr>
+          <w:rFonts w:cs="Helvetica"/>
+          <w:color w:val="242424"/>
+        </w:rPr>
+        <w:t xml:space="preserve"> </w:t>
+      </w:r>
+      <w:proofErr w:type="spellStart"/>
+      <w:r>
+        <w:rPr>
+          <w:rFonts w:cs="Helvetica"/>
+          <w:color w:val="242424"/>
+        </w:rPr>
+        <w:t>uzturēšana</w:t>
+      </w:r>
+      <w:proofErr w:type="spellEnd"/>
     </w:p>
     <w:p>
       <w:pPr>
@@ -394,13 +1145,79 @@
           <w:color w:val="242424"/>
         </w:rPr>
       </w:pPr>
+      <w:proofErr w:type="spellStart"/>
       <w:r>
         <w:rPr>
           <w:rFonts w:cs="Helvetica"/>
           <w:color w:val="242424"/>
         </w:rPr>
-        <w:t>Administratīvā atbalsta sniegšana tiešajam vadītājam</w:t>
-      </w:r>
+        <w:t>Administratīvā</w:t>
+      </w:r>
+      <w:proofErr w:type="spellEnd"/>
+      <w:r>
+        <w:rPr>
+          <w:rFonts w:cs="Helvetica"/>
+          <w:color w:val="242424"/>
+        </w:rPr>
+        <w:t xml:space="preserve"> </w:t>
+      </w:r>
+      <w:proofErr w:type="spellStart"/>
+      <w:r>
+        <w:rPr>
+          <w:rFonts w:cs="Helvetica"/>
+          <w:color w:val="242424"/>
+        </w:rPr>
+        <w:t>atbalsta</w:t>
+      </w:r>
+      <w:proofErr w:type="spellEnd"/>
+      <w:r>
+        <w:rPr>
+          <w:rFonts w:cs="Helvetica"/>
+          <w:color w:val="242424"/>
+        </w:rPr>
+        <w:t xml:space="preserve"> </w:t>
+      </w:r>
+      <w:proofErr w:type="spellStart"/>
+      <w:r>
+        <w:rPr>
+          <w:rFonts w:cs="Helvetica"/>
+          <w:color w:val="242424"/>
+        </w:rPr>
+        <w:t>sniegšana</w:t>
+      </w:r>
+      <w:proofErr w:type="spellEnd"/>
+      <w:r>
+        <w:rPr>
+          <w:rFonts w:cs="Helvetica"/>
+          <w:color w:val="242424"/>
+        </w:rPr>
+        <w:t xml:space="preserve"> </w:t>
+      </w:r>
+      <w:proofErr w:type="spellStart"/>
+      <w:r>
+        <w:rPr>
+          <w:rFonts w:cs="Helvetica"/>
+          <w:color w:val="242424"/>
+        </w:rPr>
+        <w:t>tiešajam</w:t>
+      </w:r>
+      <w:proofErr w:type="spellEnd"/>
+      <w:r>
+        <w:rPr>
+          <w:rFonts w:cs="Helvetica"/>
+          <w:color w:val="242424"/>
+        </w:rPr>
+        <w:t xml:space="preserve"> </w:t>
+      </w:r>
+      <w:proofErr w:type="spellStart"/>
+      <w:r>
+        <w:rPr>
+          <w:rFonts w:cs="Helvetica"/>
+          <w:color w:val="242424"/>
+        </w:rPr>
+        <w:t>vadītājam</w:t>
+      </w:r>
+      <w:proofErr w:type="spellEnd"/>
     </w:p>
     <w:p>
       <w:pPr>
@@ -415,13 +1232,79 @@
           <w:color w:val="242424"/>
         </w:rPr>
       </w:pPr>
+      <w:proofErr w:type="spellStart"/>
       <w:r>
         <w:rPr>
           <w:rFonts w:cs="Helvetica"/>
           <w:color w:val="242424"/>
         </w:rPr>
-        <w:t>Darbs ar datubāzēm un informācijas sistēmām</w:t>
-      </w:r>
+        <w:t>Darbs</w:t>
+      </w:r>
+      <w:proofErr w:type="spellEnd"/>
+      <w:r>
+        <w:rPr>
+          <w:rFonts w:cs="Helvetica"/>
+          <w:color w:val="242424"/>
+        </w:rPr>
+        <w:t xml:space="preserve"> </w:t>
+      </w:r>
+      <w:proofErr w:type="spellStart"/>
+      <w:r>
+        <w:rPr>
+          <w:rFonts w:cs="Helvetica"/>
+          <w:color w:val="242424"/>
+        </w:rPr>
+        <w:t>ar</w:t>
+      </w:r>
+      <w:proofErr w:type="spellEnd"/>
+      <w:r>
+        <w:rPr>
+          <w:rFonts w:cs="Helvetica"/>
+          <w:color w:val="242424"/>
+        </w:rPr>
+        <w:t xml:space="preserve"> </w:t>
+      </w:r>
+      <w:proofErr w:type="spellStart"/>
+      <w:r>
+        <w:rPr>
+          <w:rFonts w:cs="Helvetica"/>
+          <w:color w:val="242424"/>
+        </w:rPr>
+        <w:t>datubāzēm</w:t>
+      </w:r>
+      <w:proofErr w:type="spellEnd"/>
+      <w:r>
+        <w:rPr>
+          <w:rFonts w:cs="Helvetica"/>
+          <w:color w:val="242424"/>
+        </w:rPr>
+        <w:t xml:space="preserve"> un </w:t>
+      </w:r>
+      <w:proofErr w:type="spellStart"/>
+      <w:r>
+        <w:rPr>
+          <w:rFonts w:cs="Helvetica"/>
+          <w:color w:val="242424"/>
+        </w:rPr>
+        <w:t>informācijas</w:t>
+      </w:r>
+      <w:proofErr w:type="spellEnd"/>
+      <w:r>
+        <w:rPr>
+          <w:rFonts w:cs="Helvetica"/>
+          <w:color w:val="242424"/>
+        </w:rPr>
+        <w:t xml:space="preserve"> </w:t>
+      </w:r>
+      <w:proofErr w:type="spellStart"/>
+      <w:r>
+        <w:rPr>
+          <w:rFonts w:cs="Helvetica"/>
+          <w:color w:val="242424"/>
+        </w:rPr>
+        <w:t>sistēmām</w:t>
+      </w:r>
+      <w:proofErr w:type="spellEnd"/>
     </w:p>
     <w:p>
       <w:pPr>
@@ -435,8 +1318,33 @@
           <w:i/>
           <w:iCs/>
         </w:rPr>
-        <w:t>Operators un Pārdevējs</w:t>
-      </w:r>
+        <w:t xml:space="preserve">Operators un B2B </w:t>
+      </w:r>
+      <w:proofErr w:type="spellStart"/>
+      <w:r>
+        <w:rPr>
+          <w:i/>
+          <w:iCs/>
+        </w:rPr>
+        <w:t>Pārdošanas</w:t>
+      </w:r>
+      <w:proofErr w:type="spellEnd"/>
+      <w:r>
+        <w:rPr>
+          <w:i/>
+          <w:iCs/>
+        </w:rPr>
+        <w:t xml:space="preserve"> </w:t>
+      </w:r>
+      <w:proofErr w:type="spellStart"/>
+      <w:r>
+        <w:rPr>
+          <w:i/>
+          <w:iCs/>
+        </w:rPr>
+        <w:t>pārstāvis</w:t>
+      </w:r>
+      <w:proofErr w:type="spellEnd"/>
     </w:p>
     <w:p>
       <w:pPr>
@@ -446,9 +1354,35 @@
           <w:numId w:val="8"/>
         </w:numPr>
       </w:pPr>
-      <w:r>
-        <w:t>Specializācija B2B projektos un klientu apkalpošanā</w:t>
-      </w:r>
+      <w:proofErr w:type="spellStart"/>
+      <w:r>
+        <w:t>Specializācija</w:t>
+      </w:r>
+      <w:proofErr w:type="spellEnd"/>
+      <w:r>
+        <w:t xml:space="preserve"> B2B </w:t>
+      </w:r>
+      <w:proofErr w:type="spellStart"/>
+      <w:r>
+        <w:t>projektos</w:t>
+      </w:r>
+      <w:proofErr w:type="spellEnd"/>
+      <w:r>
+        <w:t xml:space="preserve"> un </w:t>
+      </w:r>
+      <w:proofErr w:type="spellStart"/>
+      <w:r>
+        <w:t>klientu</w:t>
+      </w:r>
+      <w:proofErr w:type="spellEnd"/>
+      <w:r>
+        <w:t xml:space="preserve"> </w:t>
+      </w:r>
+      <w:proofErr w:type="spellStart"/>
+      <w:r>
+        <w:t>apkalpošanā</w:t>
+      </w:r>
+      <w:proofErr w:type="spellEnd"/>
     </w:p>
     <w:p>
       <w:pPr>
@@ -458,9 +1392,51 @@
           <w:numId w:val="8"/>
         </w:numPr>
       </w:pPr>
-      <w:r>
-        <w:t>Attīstīju komunikācijas prasmes un klientu vajadzību analīzi</w:t>
-      </w:r>
+      <w:proofErr w:type="spellStart"/>
+      <w:r>
+        <w:t>Attīstīju</w:t>
+      </w:r>
+      <w:proofErr w:type="spellEnd"/>
+      <w:r>
+        <w:t xml:space="preserve"> </w:t>
+      </w:r>
+      <w:proofErr w:type="spellStart"/>
+      <w:r>
+        <w:t>komunikācijas</w:t>
+      </w:r>
+      <w:proofErr w:type="spellEnd"/>
+      <w:r>
+        <w:t xml:space="preserve"> </w:t>
+      </w:r>
+      <w:proofErr w:type="spellStart"/>
+      <w:r>
+        <w:t>prasmes</w:t>
+      </w:r>
+      <w:proofErr w:type="spellEnd"/>
+      <w:r>
+        <w:t xml:space="preserve"> un </w:t>
+      </w:r>
+      <w:proofErr w:type="spellStart"/>
+      <w:r>
+        <w:t>klientu</w:t>
+      </w:r>
+      <w:proofErr w:type="spellEnd"/>
+      <w:r>
+        <w:t xml:space="preserve"> </w:t>
+      </w:r>
+      <w:proofErr w:type="spellStart"/>
+      <w:r>
+        <w:t>vajadzību</w:t>
+      </w:r>
+      <w:proofErr w:type="spellEnd"/>
+      <w:r>
+        <w:t xml:space="preserve"> </w:t>
+      </w:r>
+      <w:proofErr w:type="spellStart"/>
+      <w:r>
+        <w:t>analīzi</w:t>
+      </w:r>
+      <w:proofErr w:type="spellEnd"/>
     </w:p>
     <w:p>
       <w:pPr>
@@ -470,9 +1446,43 @@
           <w:numId w:val="8"/>
         </w:numPr>
       </w:pPr>
-      <w:r>
-        <w:t>Pieredze sarežģītu produktu prezentācijā un pārdošanā</w:t>
-      </w:r>
+      <w:proofErr w:type="spellStart"/>
+      <w:r>
+        <w:t>Pieredze</w:t>
+      </w:r>
+      <w:proofErr w:type="spellEnd"/>
+      <w:r>
+        <w:t xml:space="preserve"> </w:t>
+      </w:r>
+      <w:proofErr w:type="spellStart"/>
+      <w:r>
+        <w:t>sarežģītu</w:t>
+      </w:r>
+      <w:proofErr w:type="spellEnd"/>
+      <w:r>
+        <w:t xml:space="preserve"> </w:t>
+      </w:r>
+      <w:proofErr w:type="spellStart"/>
+      <w:r>
+        <w:t>produktu</w:t>
+      </w:r>
+      <w:proofErr w:type="spellEnd"/>
+      <w:r>
+        <w:t xml:space="preserve"> </w:t>
+      </w:r>
+      <w:proofErr w:type="spellStart"/>
+      <w:r>
+        <w:t>prezentācijā</w:t>
+      </w:r>
+      <w:proofErr w:type="spellEnd"/>
+      <w:r>
+        <w:t xml:space="preserve"> un </w:t>
+      </w:r>
+      <w:proofErr w:type="spellStart"/>
+      <w:r>
+        <w:t>pārdošanā</w:t>
+      </w:r>
+      <w:proofErr w:type="spellEnd"/>
     </w:p>
     <w:p>
       <w:pPr>
@@ -483,6 +1493,7 @@
       <w:r>
         <w:t xml:space="preserve">Hagberg - </w:t>
       </w:r>
+      <w:proofErr w:type="spellStart"/>
       <w:r>
         <w:rPr>
           <w:i/>
@@ -490,6 +1501,7 @@
         </w:rPr>
         <w:t>Apsaimniekotājs</w:t>
       </w:r>
+      <w:proofErr w:type="spellEnd"/>
     </w:p>
     <w:p>
       <w:pPr>
@@ -499,9 +1511,43 @@
           <w:numId w:val="9"/>
         </w:numPr>
       </w:pPr>
-      <w:r>
-        <w:t>Atbildība par objektu uzturēšanu un klientu apkalpošanu</w:t>
-      </w:r>
+      <w:proofErr w:type="spellStart"/>
+      <w:r>
+        <w:t>Atbildība</w:t>
+      </w:r>
+      <w:proofErr w:type="spellEnd"/>
+      <w:r>
+        <w:t xml:space="preserve"> par </w:t>
+      </w:r>
+      <w:proofErr w:type="spellStart"/>
+      <w:r>
+        <w:t>objektu</w:t>
+      </w:r>
+      <w:proofErr w:type="spellEnd"/>
+      <w:r>
+        <w:t xml:space="preserve"> </w:t>
+      </w:r>
+      <w:proofErr w:type="spellStart"/>
+      <w:r>
+        <w:t>uzturēšanu</w:t>
+      </w:r>
+      <w:proofErr w:type="spellEnd"/>
+      <w:r>
+        <w:t xml:space="preserve"> un </w:t>
+      </w:r>
+      <w:proofErr w:type="spellStart"/>
+      <w:r>
+        <w:t>klientu</w:t>
+      </w:r>
+      <w:proofErr w:type="spellEnd"/>
+      <w:r>
+        <w:t xml:space="preserve"> </w:t>
+      </w:r>
+      <w:proofErr w:type="spellStart"/>
+      <w:r>
+        <w:t>apkalpošanu</w:t>
+      </w:r>
+      <w:proofErr w:type="spellEnd"/>
     </w:p>
     <w:p>
       <w:pPr>
@@ -511,9 +1557,35 @@
           <w:numId w:val="9"/>
         </w:numPr>
       </w:pPr>
-      <w:r>
-        <w:t>Problēmu risināšana un organizatoriskās prasmes</w:t>
-      </w:r>
+      <w:proofErr w:type="spellStart"/>
+      <w:r>
+        <w:t>Problēmu</w:t>
+      </w:r>
+      <w:proofErr w:type="spellEnd"/>
+      <w:r>
+        <w:t xml:space="preserve"> </w:t>
+      </w:r>
+      <w:proofErr w:type="spellStart"/>
+      <w:r>
+        <w:t>risināšana</w:t>
+      </w:r>
+      <w:proofErr w:type="spellEnd"/>
+      <w:r>
+        <w:t xml:space="preserve"> un </w:t>
+      </w:r>
+      <w:proofErr w:type="spellStart"/>
+      <w:r>
+        <w:t>organizatoriskās</w:t>
+      </w:r>
+      <w:proofErr w:type="spellEnd"/>
+      <w:r>
+        <w:t xml:space="preserve"> </w:t>
+      </w:r>
+      <w:proofErr w:type="spellStart"/>
+      <w:r>
+        <w:t>prasmes</w:t>
+      </w:r>
+      <w:proofErr w:type="spellEnd"/>
     </w:p>
     <w:p>
       <w:pPr>
@@ -523,9 +1595,43 @@
           <w:numId w:val="9"/>
         </w:numPr>
       </w:pPr>
-      <w:r>
-        <w:t>Darbs ar dažādām klientu grupām</w:t>
-      </w:r>
+      <w:proofErr w:type="spellStart"/>
+      <w:r>
+        <w:t>Darbs</w:t>
+      </w:r>
+      <w:proofErr w:type="spellEnd"/>
+      <w:r>
+        <w:t xml:space="preserve"> </w:t>
+      </w:r>
+      <w:proofErr w:type="spellStart"/>
+      <w:r>
+        <w:t>ar</w:t>
+      </w:r>
+      <w:proofErr w:type="spellEnd"/>
+      <w:r>
+        <w:t xml:space="preserve"> </w:t>
+      </w:r>
+      <w:proofErr w:type="spellStart"/>
+      <w:r>
+        <w:t>dažādām</w:t>
+      </w:r>
+      <w:proofErr w:type="spellEnd"/>
+      <w:r>
+        <w:t xml:space="preserve"> </w:t>
+      </w:r>
+      <w:proofErr w:type="spellStart"/>
+      <w:r>
+        <w:t>klientu</w:t>
+      </w:r>
+      <w:proofErr w:type="spellEnd"/>
+      <w:r>
+        <w:t xml:space="preserve"> </w:t>
+      </w:r>
+      <w:proofErr w:type="spellStart"/>
+      <w:r>
+        <w:t>grupām</w:t>
+      </w:r>
+      <w:proofErr w:type="spellEnd"/>
     </w:p>
     <w:p>
       <w:pPr>
@@ -533,16 +1639,63 @@
       </w:pPr>
       <w:bookmarkStart w:id="9" w:name="X08e4a210d3ecebff83ff9267660146cbdfed328"/>
       <w:bookmarkEnd w:id="8"/>
-      <w:r>
-        <w:t xml:space="preserve">Celtniecības nozare - </w:t>
-      </w:r>
+      <w:proofErr w:type="spellStart"/>
+      <w:r>
+        <w:t>Celtniecības</w:t>
+      </w:r>
+      <w:proofErr w:type="spellEnd"/>
+      <w:r>
+        <w:t xml:space="preserve"> </w:t>
+      </w:r>
+      <w:proofErr w:type="spellStart"/>
+      <w:r>
+        <w:t>nozare</w:t>
+      </w:r>
+      <w:proofErr w:type="spellEnd"/>
+      <w:r>
+        <w:t xml:space="preserve"> - </w:t>
+      </w:r>
+      <w:proofErr w:type="spellStart"/>
       <w:r>
         <w:rPr>
           <w:i/>
           <w:iCs/>
         </w:rPr>
-        <w:t>Meistera palīgs / Darbinieks</w:t>
-      </w:r>
+        <w:t>Meistera</w:t>
+      </w:r>
+      <w:proofErr w:type="spellEnd"/>
+      <w:r>
+        <w:rPr>
+          <w:i/>
+          <w:iCs/>
+        </w:rPr>
+        <w:t xml:space="preserve"> </w:t>
+      </w:r>
+      <w:proofErr w:type="spellStart"/>
+      <w:r>
+        <w:rPr>
+          <w:i/>
+          <w:iCs/>
+        </w:rPr>
+        <w:t>palīgs</w:t>
+      </w:r>
+      <w:proofErr w:type="spellEnd"/>
+      <w:r>
+        <w:rPr>
+          <w:i/>
+          <w:iCs/>
+        </w:rPr>
+        <w:t xml:space="preserve"> / </w:t>
+      </w:r>
+      <w:proofErr w:type="spellStart"/>
+      <w:r>
+        <w:rPr>
+          <w:i/>
+          <w:iCs/>
+        </w:rPr>
+        <w:t>Darbinieks</w:t>
+      </w:r>
+      <w:proofErr w:type="spellEnd"/>
     </w:p>
     <w:p>
       <w:pPr>
@@ -552,9 +1705,51 @@
           <w:numId w:val="10"/>
         </w:numPr>
       </w:pPr>
-      <w:r>
-        <w:t>Progresija no meistera palīga līdz pilnvērtīgam darbiniekam</w:t>
-      </w:r>
+      <w:proofErr w:type="spellStart"/>
+      <w:r>
+        <w:t>Progresija</w:t>
+      </w:r>
+      <w:proofErr w:type="spellEnd"/>
+      <w:r>
+        <w:t xml:space="preserve"> no </w:t>
+      </w:r>
+      <w:proofErr w:type="spellStart"/>
+      <w:r>
+        <w:t>meistera</w:t>
+      </w:r>
+      <w:proofErr w:type="spellEnd"/>
+      <w:r>
+        <w:t xml:space="preserve"> </w:t>
+      </w:r>
+      <w:proofErr w:type="spellStart"/>
+      <w:r>
+        <w:t>palīga</w:t>
+      </w:r>
+      <w:proofErr w:type="spellEnd"/>
+      <w:r>
+        <w:t xml:space="preserve"> </w:t>
+      </w:r>
+      <w:proofErr w:type="spellStart"/>
+      <w:r>
+        <w:t>līdz</w:t>
+      </w:r>
+      <w:proofErr w:type="spellEnd"/>
+      <w:r>
+        <w:t xml:space="preserve"> </w:t>
+      </w:r>
+      <w:proofErr w:type="spellStart"/>
+      <w:r>
+        <w:t>pilnvērtīgam</w:t>
+      </w:r>
+      <w:proofErr w:type="spellEnd"/>
+      <w:r>
+        <w:t xml:space="preserve"> </w:t>
+      </w:r>
+      <w:proofErr w:type="spellStart"/>
+      <w:r>
+        <w:t>darbiniekam</w:t>
+      </w:r>
+      <w:proofErr w:type="spellEnd"/>
     </w:p>
     <w:p>
       <w:pPr>
@@ -564,15 +1759,75 @@
           <w:numId w:val="10"/>
         </w:numPr>
       </w:pPr>
-      <w:r>
-        <w:t xml:space="preserve">Praktiskā pieredze </w:t>
-      </w:r>
-      <w:r>
-        <w:t xml:space="preserve">gan individuālā, gan </w:t>
-      </w:r>
-      <w:r>
-        <w:t>komandas darbā un projektu īstenošanā</w:t>
-      </w:r>
+      <w:proofErr w:type="spellStart"/>
+      <w:r>
+        <w:t>Praktiskā</w:t>
+      </w:r>
+      <w:proofErr w:type="spellEnd"/>
+      <w:r>
+        <w:t xml:space="preserve"> </w:t>
+      </w:r>
+      <w:proofErr w:type="spellStart"/>
+      <w:r>
+        <w:t>pieredze</w:t>
+      </w:r>
+      <w:proofErr w:type="spellEnd"/>
+      <w:r>
+        <w:t xml:space="preserve"> </w:t>
+      </w:r>
+      <w:proofErr w:type="spellStart"/>
+      <w:r>
+        <w:t>gan</w:t>
+      </w:r>
+      <w:proofErr w:type="spellEnd"/>
+      <w:r>
+        <w:t xml:space="preserve"> </w:t>
+      </w:r>
+      <w:proofErr w:type="spellStart"/>
+      <w:r>
+        <w:t>individuālā</w:t>
+      </w:r>
+      <w:proofErr w:type="spellEnd"/>
+      <w:r>
+        <w:t xml:space="preserve">, </w:t>
+      </w:r>
+      <w:proofErr w:type="spellStart"/>
+      <w:r>
+        <w:t>gan</w:t>
+      </w:r>
+      <w:proofErr w:type="spellEnd"/>
+      <w:r>
+        <w:t xml:space="preserve"> </w:t>
+      </w:r>
+      <w:proofErr w:type="spellStart"/>
+      <w:r>
+        <w:t>komandas</w:t>
+      </w:r>
+      <w:proofErr w:type="spellEnd"/>
+      <w:r>
+        <w:t xml:space="preserve"> </w:t>
+      </w:r>
+      <w:proofErr w:type="spellStart"/>
+      <w:r>
+        <w:t>darbā</w:t>
+      </w:r>
+      <w:proofErr w:type="spellEnd"/>
+      <w:r>
+        <w:t xml:space="preserve"> un </w:t>
+      </w:r>
+      <w:proofErr w:type="spellStart"/>
+      <w:r>
+        <w:t>projektu</w:t>
+      </w:r>
+      <w:proofErr w:type="spellEnd"/>
+      <w:r>
+        <w:t xml:space="preserve"> </w:t>
+      </w:r>
+      <w:proofErr w:type="spellStart"/>
+      <w:r>
+        <w:t>īstenošanā</w:t>
+      </w:r>
+      <w:proofErr w:type="spellEnd"/>
     </w:p>
     <w:p>
       <w:pPr>
@@ -582,9 +1837,43 @@
           <w:numId w:val="10"/>
         </w:numPr>
       </w:pPr>
-      <w:r>
-        <w:t>Fiziska darba pieredze un problēmu risināšana</w:t>
-      </w:r>
+      <w:proofErr w:type="spellStart"/>
+      <w:r>
+        <w:t>Fiziska</w:t>
+      </w:r>
+      <w:proofErr w:type="spellEnd"/>
+      <w:r>
+        <w:t xml:space="preserve"> </w:t>
+      </w:r>
+      <w:proofErr w:type="spellStart"/>
+      <w:r>
+        <w:t>darba</w:t>
+      </w:r>
+      <w:proofErr w:type="spellEnd"/>
+      <w:r>
+        <w:t xml:space="preserve"> </w:t>
+      </w:r>
+      <w:proofErr w:type="spellStart"/>
+      <w:r>
+        <w:t>pieredze</w:t>
+      </w:r>
+      <w:proofErr w:type="spellEnd"/>
+      <w:r>
+        <w:t xml:space="preserve"> un </w:t>
+      </w:r>
+      <w:proofErr w:type="spellStart"/>
+      <w:r>
+        <w:t>problēmu</w:t>
+      </w:r>
+      <w:proofErr w:type="spellEnd"/>
+      <w:r>
+        <w:t xml:space="preserve"> </w:t>
+      </w:r>
+      <w:proofErr w:type="spellStart"/>
+      <w:r>
+        <w:t>risināšana</w:t>
+      </w:r>
+      <w:proofErr w:type="spellEnd"/>
     </w:p>
     <w:p>
       <w:r>
@@ -600,18 +1889,38 @@
       <w:bookmarkStart w:id="10" w:name="tehniskās-prasmes"/>
       <w:bookmarkEnd w:id="6"/>
       <w:bookmarkEnd w:id="9"/>
-      <w:r>
-        <w:t>Tehniskās prasmes</w:t>
-      </w:r>
+      <w:proofErr w:type="spellStart"/>
+      <w:r>
+        <w:t>Tehniskās</w:t>
+      </w:r>
+      <w:proofErr w:type="spellEnd"/>
+      <w:r>
+        <w:t xml:space="preserve"> </w:t>
+      </w:r>
+      <w:proofErr w:type="spellStart"/>
+      <w:r>
+        <w:t>prasmes</w:t>
+      </w:r>
+      <w:proofErr w:type="spellEnd"/>
     </w:p>
     <w:p>
       <w:pPr>
         <w:pStyle w:val="Heading2"/>
       </w:pPr>
       <w:bookmarkStart w:id="11" w:name="programmēšanas-valodas"/>
-      <w:r>
-        <w:t>Programmēšanas valodas</w:t>
-      </w:r>
+      <w:proofErr w:type="spellStart"/>
+      <w:r>
+        <w:t>Programmēšanas</w:t>
+      </w:r>
+      <w:proofErr w:type="spellEnd"/>
+      <w:r>
+        <w:t xml:space="preserve"> </w:t>
+      </w:r>
+      <w:proofErr w:type="spellStart"/>
+      <w:r>
+        <w:t>valodas</w:t>
+      </w:r>
+      <w:proofErr w:type="spellEnd"/>
     </w:p>
     <w:p>
       <w:pPr>
@@ -629,8 +1938,21 @@
         <w:t>Pascal</w:t>
       </w:r>
       <w:r>
-        <w:t xml:space="preserve"> - Pamata līmenis</w:t>
-      </w:r>
+        <w:t xml:space="preserve"> - </w:t>
+      </w:r>
+      <w:proofErr w:type="spellStart"/>
+      <w:r>
+        <w:t>Pamata</w:t>
+      </w:r>
+      <w:proofErr w:type="spellEnd"/>
+      <w:r>
+        <w:t xml:space="preserve"> </w:t>
+      </w:r>
+      <w:proofErr w:type="spellStart"/>
+      <w:r>
+        <w:t>līmenis</w:t>
+      </w:r>
+      <w:proofErr w:type="spellEnd"/>
     </w:p>
     <w:p>
       <w:pPr>
@@ -648,8 +1970,21 @@
         <w:t>VBA</w:t>
       </w:r>
       <w:r>
-        <w:t xml:space="preserve"> - Pamata līmenis</w:t>
-      </w:r>
+        <w:t xml:space="preserve"> - </w:t>
+      </w:r>
+      <w:proofErr w:type="spellStart"/>
+      <w:r>
+        <w:t>Pamata</w:t>
+      </w:r>
+      <w:proofErr w:type="spellEnd"/>
+      <w:r>
+        <w:t xml:space="preserve"> </w:t>
+      </w:r>
+      <w:proofErr w:type="spellStart"/>
+      <w:r>
+        <w:t>līmenis</w:t>
+      </w:r>
+      <w:proofErr w:type="spellEnd"/>
     </w:p>
     <w:p>
       <w:pPr>
@@ -667,8 +2002,21 @@
         <w:t>Java</w:t>
       </w:r>
       <w:r>
-        <w:t xml:space="preserve"> - Pamata līmenis</w:t>
-      </w:r>
+        <w:t xml:space="preserve"> - </w:t>
+      </w:r>
+      <w:proofErr w:type="spellStart"/>
+      <w:r>
+        <w:t>Pamata</w:t>
+      </w:r>
+      <w:proofErr w:type="spellEnd"/>
+      <w:r>
+        <w:t xml:space="preserve"> </w:t>
+      </w:r>
+      <w:proofErr w:type="spellStart"/>
+      <w:r>
+        <w:t>līmenis</w:t>
+      </w:r>
+      <w:proofErr w:type="spellEnd"/>
     </w:p>
     <w:p>
       <w:pPr>
@@ -686,8 +2034,37 @@
         <w:t>HTML/CSS</w:t>
       </w:r>
       <w:r>
-        <w:t xml:space="preserve"> - Pamata līmenis, aktīvi pilnveidoju</w:t>
-      </w:r>
+        <w:t xml:space="preserve"> - </w:t>
+      </w:r>
+      <w:proofErr w:type="spellStart"/>
+      <w:r>
+        <w:t>Pamata</w:t>
+      </w:r>
+      <w:proofErr w:type="spellEnd"/>
+      <w:r>
+        <w:t xml:space="preserve"> </w:t>
+      </w:r>
+      <w:proofErr w:type="spellStart"/>
+      <w:r>
+        <w:t>līmenis</w:t>
+      </w:r>
+      <w:proofErr w:type="spellEnd"/>
+      <w:r>
+        <w:t xml:space="preserve">, </w:t>
+      </w:r>
+      <w:proofErr w:type="spellStart"/>
+      <w:r>
+        <w:t>aktīvi</w:t>
+      </w:r>
+      <w:proofErr w:type="spellEnd"/>
+      <w:r>
+        <w:t xml:space="preserve"> </w:t>
+      </w:r>
+      <w:proofErr w:type="spellStart"/>
+      <w:r>
+        <w:t>pilnveidoju</w:t>
+      </w:r>
+      <w:proofErr w:type="spellEnd"/>
     </w:p>
     <w:p>
       <w:pPr>
@@ -695,9 +2072,11 @@
       </w:pPr>
       <w:bookmarkStart w:id="12" w:name="programmatūra"/>
       <w:bookmarkEnd w:id="11"/>
+      <w:proofErr w:type="spellStart"/>
       <w:r>
         <w:t>Programmatūra</w:t>
       </w:r>
+      <w:proofErr w:type="spellEnd"/>
     </w:p>
     <w:p>
       <w:pPr>
@@ -712,11 +2091,25 @@
           <w:b/>
           <w:bCs/>
         </w:rPr>
-        <w:t>Microsoft Office pakete</w:t>
-      </w:r>
-      <w:r>
-        <w:t xml:space="preserve"> - Labas prasmes</w:t>
-      </w:r>
+        <w:t xml:space="preserve">Microsoft Office </w:t>
+      </w:r>
+      <w:proofErr w:type="spellStart"/>
+      <w:r>
+        <w:rPr>
+          <w:b/>
+          <w:bCs/>
+        </w:rPr>
+        <w:t>pakete</w:t>
+      </w:r>
+      <w:proofErr w:type="spellEnd"/>
+      <w:r>
+        <w:t xml:space="preserve"> - Labas </w:t>
+      </w:r>
+      <w:proofErr w:type="spellStart"/>
+      <w:r>
+        <w:t>prasmes</w:t>
+      </w:r>
+      <w:proofErr w:type="spellEnd"/>
     </w:p>
     <w:p>
       <w:pPr>
@@ -731,11 +2124,49 @@
           <w:b/>
           <w:bCs/>
         </w:rPr>
-        <w:t>Web izstrādes rīki</w:t>
-      </w:r>
-      <w:r>
-        <w:t xml:space="preserve"> - Apgūstu Riga Coding School kursos</w:t>
-      </w:r>
+        <w:t xml:space="preserve">Web </w:t>
+      </w:r>
+      <w:proofErr w:type="spellStart"/>
+      <w:r>
+        <w:rPr>
+          <w:b/>
+          <w:bCs/>
+        </w:rPr>
+        <w:t>izstrādes</w:t>
+      </w:r>
+      <w:proofErr w:type="spellEnd"/>
+      <w:r>
+        <w:rPr>
+          <w:b/>
+          <w:bCs/>
+        </w:rPr>
+        <w:t xml:space="preserve"> </w:t>
+      </w:r>
+      <w:proofErr w:type="spellStart"/>
+      <w:r>
+        <w:rPr>
+          <w:b/>
+          <w:bCs/>
+        </w:rPr>
+        <w:t>rīki</w:t>
+      </w:r>
+      <w:proofErr w:type="spellEnd"/>
+      <w:r>
+        <w:t xml:space="preserve"> - </w:t>
+      </w:r>
+      <w:proofErr w:type="spellStart"/>
+      <w:r>
+        <w:t>Apgūstu</w:t>
+      </w:r>
+      <w:proofErr w:type="spellEnd"/>
+      <w:r>
+        <w:t xml:space="preserve"> Riga Coding School </w:t>
+      </w:r>
+      <w:proofErr w:type="spellStart"/>
+      <w:r>
+        <w:t>kursos</w:t>
+      </w:r>
+      <w:proofErr w:type="spellEnd"/>
     </w:p>
     <w:p>
       <w:pPr>
@@ -743,9 +2174,19 @@
       </w:pPr>
       <w:bookmarkStart w:id="13" w:name="mājaslapu-izstrāde"/>
       <w:bookmarkEnd w:id="12"/>
-      <w:r>
-        <w:t>Mājaslapu izstrāde</w:t>
-      </w:r>
+      <w:proofErr w:type="spellStart"/>
+      <w:r>
+        <w:t>Mājaslapu</w:t>
+      </w:r>
+      <w:proofErr w:type="spellEnd"/>
+      <w:r>
+        <w:t xml:space="preserve"> </w:t>
+      </w:r>
+      <w:proofErr w:type="spellStart"/>
+      <w:r>
+        <w:t>izstrāde</w:t>
+      </w:r>
+      <w:proofErr w:type="spellEnd"/>
     </w:p>
     <w:p>
       <w:pPr>
@@ -755,8 +2196,21 @@
           <w:numId w:val="14"/>
         </w:numPr>
       </w:pPr>
-      <w:r>
-        <w:t>Pamata zināšanas HTML/CSS</w:t>
+      <w:proofErr w:type="spellStart"/>
+      <w:r>
+        <w:t>Pamata</w:t>
+      </w:r>
+      <w:proofErr w:type="spellEnd"/>
+      <w:r>
+        <w:t xml:space="preserve"> </w:t>
+      </w:r>
+      <w:proofErr w:type="spellStart"/>
+      <w:r>
+        <w:t>zināšanas</w:t>
+      </w:r>
+      <w:proofErr w:type="spellEnd"/>
+      <w:r>
+        <w:t xml:space="preserve"> HTML/CSS</w:t>
       </w:r>
     </w:p>
     <w:p>
@@ -767,9 +2221,35 @@
           <w:numId w:val="14"/>
         </w:numPr>
       </w:pPr>
-      <w:r>
-        <w:t>Aktīvi apgūstu mūsdienīgās web tehnoloģijas</w:t>
-      </w:r>
+      <w:proofErr w:type="spellStart"/>
+      <w:r>
+        <w:t>Aktīvi</w:t>
+      </w:r>
+      <w:proofErr w:type="spellEnd"/>
+      <w:r>
+        <w:t xml:space="preserve"> </w:t>
+      </w:r>
+      <w:proofErr w:type="spellStart"/>
+      <w:r>
+        <w:t>apgūstu</w:t>
+      </w:r>
+      <w:proofErr w:type="spellEnd"/>
+      <w:r>
+        <w:t xml:space="preserve"> </w:t>
+      </w:r>
+      <w:proofErr w:type="spellStart"/>
+      <w:r>
+        <w:t>mūsdienīgās</w:t>
+      </w:r>
+      <w:proofErr w:type="spellEnd"/>
+      <w:r>
+        <w:t xml:space="preserve"> web </w:t>
+      </w:r>
+      <w:proofErr w:type="spellStart"/>
+      <w:r>
+        <w:t>tehnoloģijas</w:t>
+      </w:r>
+      <w:proofErr w:type="spellEnd"/>
     </w:p>
     <w:p>
       <w:pPr>
@@ -779,9 +2259,35 @@
           <w:numId w:val="14"/>
         </w:numPr>
       </w:pPr>
-      <w:r>
-        <w:t>Šobrīd izstrādāju praktisko projektu</w:t>
-      </w:r>
+      <w:proofErr w:type="spellStart"/>
+      <w:r>
+        <w:t>Šobrīd</w:t>
+      </w:r>
+      <w:proofErr w:type="spellEnd"/>
+      <w:r>
+        <w:t xml:space="preserve"> </w:t>
+      </w:r>
+      <w:proofErr w:type="spellStart"/>
+      <w:r>
+        <w:t>izstrādāju</w:t>
+      </w:r>
+      <w:proofErr w:type="spellEnd"/>
+      <w:r>
+        <w:t xml:space="preserve"> </w:t>
+      </w:r>
+      <w:proofErr w:type="spellStart"/>
+      <w:r>
+        <w:t>praktisko</w:t>
+      </w:r>
+      <w:proofErr w:type="spellEnd"/>
+      <w:r>
+        <w:t xml:space="preserve"> </w:t>
+      </w:r>
+      <w:proofErr w:type="spellStart"/>
+      <w:r>
+        <w:t>projektu</w:t>
+      </w:r>
+      <w:proofErr w:type="spellEnd"/>
     </w:p>
     <w:p>
       <w:r>
@@ -797,10 +2303,20 @@
       <w:bookmarkStart w:id="14" w:name="valodu-prasmes"/>
       <w:bookmarkEnd w:id="10"/>
       <w:bookmarkEnd w:id="13"/>
+      <w:proofErr w:type="spellStart"/>
       <w:r>
         <w:lastRenderedPageBreak/>
-        <w:t>Valodu prasmes</w:t>
-      </w:r>
+        <w:t>Valodu</w:t>
+      </w:r>
+      <w:proofErr w:type="spellEnd"/>
+      <w:r>
+        <w:t xml:space="preserve"> </w:t>
+      </w:r>
+      <w:proofErr w:type="spellStart"/>
+      <w:r>
+        <w:t>prasmes</w:t>
+      </w:r>
+      <w:proofErr w:type="spellEnd"/>
     </w:p>
     <w:tbl>
       <w:tblPr>
@@ -839,9 +2355,11 @@
             <w:pPr>
               <w:pStyle w:val="Compact"/>
             </w:pPr>
+            <w:proofErr w:type="spellStart"/>
             <w:r>
               <w:t>Līmenis</w:t>
             </w:r>
+            <w:proofErr w:type="spellEnd"/>
           </w:p>
         </w:tc>
         <w:tc>
@@ -852,9 +2370,11 @@
             <w:pPr>
               <w:pStyle w:val="Compact"/>
             </w:pPr>
+            <w:proofErr w:type="spellStart"/>
             <w:r>
               <w:t>Piezīmes</w:t>
             </w:r>
+            <w:proofErr w:type="spellEnd"/>
           </w:p>
         </w:tc>
       </w:tr>
@@ -867,6 +2387,7 @@
             <w:pPr>
               <w:pStyle w:val="Compact"/>
             </w:pPr>
+            <w:proofErr w:type="spellStart"/>
             <w:r>
               <w:rPr>
                 <w:b/>
@@ -874,6 +2395,7 @@
               </w:rPr>
               <w:t>Latviešu</w:t>
             </w:r>
+            <w:proofErr w:type="spellEnd"/>
           </w:p>
         </w:tc>
         <w:tc>
@@ -884,9 +2406,19 @@
             <w:pPr>
               <w:pStyle w:val="Compact"/>
             </w:pPr>
+            <w:proofErr w:type="spellStart"/>
             <w:r>
-              <w:t>Dzimtā valoda</w:t>
+              <w:t>Dzimtā</w:t>
             </w:r>
+            <w:proofErr w:type="spellEnd"/>
+            <w:r>
+              <w:t xml:space="preserve"> </w:t>
+            </w:r>
+            <w:proofErr w:type="spellStart"/>
+            <w:r>
+              <w:t>valoda</w:t>
+            </w:r>
+            <w:proofErr w:type="spellEnd"/>
           </w:p>
         </w:tc>
         <w:tc>
@@ -897,9 +2429,19 @@
             <w:pPr>
               <w:pStyle w:val="Compact"/>
             </w:pPr>
+            <w:proofErr w:type="spellStart"/>
             <w:r>
-              <w:t>Pilnīga prasme</w:t>
+              <w:t>Pilnīga</w:t>
             </w:r>
+            <w:proofErr w:type="spellEnd"/>
+            <w:r>
+              <w:t xml:space="preserve"> </w:t>
+            </w:r>
+            <w:proofErr w:type="spellStart"/>
+            <w:r>
+              <w:t>prasme</w:t>
+            </w:r>
+            <w:proofErr w:type="spellEnd"/>
           </w:p>
         </w:tc>
       </w:tr>
@@ -912,6 +2454,7 @@
             <w:pPr>
               <w:pStyle w:val="Compact"/>
             </w:pPr>
+            <w:proofErr w:type="spellStart"/>
             <w:r>
               <w:rPr>
                 <w:b/>
@@ -919,6 +2462,7 @@
               </w:rPr>
               <w:t>Angļu</w:t>
             </w:r>
+            <w:proofErr w:type="spellEnd"/>
           </w:p>
         </w:tc>
         <w:tc>
@@ -929,9 +2473,19 @@
             <w:pPr>
               <w:pStyle w:val="Compact"/>
             </w:pPr>
+            <w:proofErr w:type="spellStart"/>
             <w:r>
-              <w:t>Sarunvalodas līmenis</w:t>
+              <w:t>Sarunvalodas</w:t>
             </w:r>
+            <w:proofErr w:type="spellEnd"/>
+            <w:r>
+              <w:t xml:space="preserve"> </w:t>
+            </w:r>
+            <w:proofErr w:type="spellStart"/>
+            <w:r>
+              <w:t>līmenis</w:t>
+            </w:r>
+            <w:proofErr w:type="spellEnd"/>
           </w:p>
         </w:tc>
         <w:tc>
@@ -942,9 +2496,35 @@
             <w:pPr>
               <w:pStyle w:val="Compact"/>
             </w:pPr>
+            <w:proofErr w:type="spellStart"/>
             <w:r>
-              <w:t>Aktīvi uzlaboju studiju procesā</w:t>
+              <w:t>Aktīvi</w:t>
             </w:r>
+            <w:proofErr w:type="spellEnd"/>
+            <w:r>
+              <w:t xml:space="preserve"> </w:t>
+            </w:r>
+            <w:proofErr w:type="spellStart"/>
+            <w:r>
+              <w:t>uzlaboju</w:t>
+            </w:r>
+            <w:proofErr w:type="spellEnd"/>
+            <w:r>
+              <w:t xml:space="preserve"> </w:t>
+            </w:r>
+            <w:proofErr w:type="spellStart"/>
+            <w:r>
+              <w:t>studiju</w:t>
+            </w:r>
+            <w:proofErr w:type="spellEnd"/>
+            <w:r>
+              <w:t xml:space="preserve"> </w:t>
+            </w:r>
+            <w:proofErr w:type="spellStart"/>
+            <w:r>
+              <w:t>procesā</w:t>
+            </w:r>
+            <w:proofErr w:type="spellEnd"/>
           </w:p>
         </w:tc>
       </w:tr>
@@ -957,6 +2537,7 @@
             <w:pPr>
               <w:pStyle w:val="Compact"/>
             </w:pPr>
+            <w:proofErr w:type="spellStart"/>
             <w:r>
               <w:rPr>
                 <w:b/>
@@ -964,6 +2545,7 @@
               </w:rPr>
               <w:t>Krievu</w:t>
             </w:r>
+            <w:proofErr w:type="spellEnd"/>
           </w:p>
         </w:tc>
         <w:tc>
@@ -974,9 +2556,19 @@
             <w:pPr>
               <w:pStyle w:val="Compact"/>
             </w:pPr>
+            <w:proofErr w:type="spellStart"/>
             <w:r>
-              <w:t>Pamata līmenis</w:t>
+              <w:t>Pamata</w:t>
             </w:r>
+            <w:proofErr w:type="spellEnd"/>
+            <w:r>
+              <w:t xml:space="preserve"> </w:t>
+            </w:r>
+            <w:proofErr w:type="spellStart"/>
+            <w:r>
+              <w:t>līmenis</w:t>
+            </w:r>
+            <w:proofErr w:type="spellEnd"/>
           </w:p>
         </w:tc>
         <w:tc>
@@ -987,9 +2579,19 @@
             <w:pPr>
               <w:pStyle w:val="Compact"/>
             </w:pPr>
+            <w:proofErr w:type="spellStart"/>
             <w:r>
-              <w:t>Vienkāršas sarunas</w:t>
+              <w:t>Vienkāršas</w:t>
             </w:r>
+            <w:proofErr w:type="spellEnd"/>
+            <w:r>
+              <w:t xml:space="preserve"> </w:t>
+            </w:r>
+            <w:proofErr w:type="spellStart"/>
+            <w:r>
+              <w:t>sarunas</w:t>
+            </w:r>
+            <w:proofErr w:type="spellEnd"/>
           </w:p>
         </w:tc>
       </w:tr>
@@ -1007,69 +2609,431 @@
       </w:pPr>
       <w:bookmarkStart w:id="15" w:name="galvenās-stiprās-puses"/>
       <w:bookmarkEnd w:id="14"/>
-      <w:r>
-        <w:t>Galvenās stiprās puses</w:t>
-      </w:r>
+      <w:proofErr w:type="spellStart"/>
+      <w:r>
+        <w:t>Galvenās</w:t>
+      </w:r>
+      <w:proofErr w:type="spellEnd"/>
+      <w:r>
+        <w:t xml:space="preserve"> </w:t>
+      </w:r>
+      <w:proofErr w:type="spellStart"/>
+      <w:r>
+        <w:t>stiprās</w:t>
+      </w:r>
+      <w:proofErr w:type="spellEnd"/>
+      <w:r>
+        <w:t xml:space="preserve"> </w:t>
+      </w:r>
+      <w:proofErr w:type="spellStart"/>
+      <w:r>
+        <w:t>puses</w:t>
+      </w:r>
+      <w:proofErr w:type="spellEnd"/>
     </w:p>
     <w:p>
       <w:pPr>
         <w:pStyle w:val="BlockText"/>
       </w:pPr>
+      <w:proofErr w:type="spellStart"/>
       <w:r>
         <w:rPr>
           <w:b/>
           <w:bCs/>
         </w:rPr>
-        <w:t>Tehniskā izaugsme:</w:t>
-      </w:r>
-      <w:r>
-        <w:t xml:space="preserve"> Aktīvi pilnveidoju IT prasmes, apvienojot teorētiskās zināšanas ar praktisko pieredzi</w:t>
-      </w:r>
-    </w:p>
-    <w:p>
-      <w:pPr>
-        <w:pStyle w:val="BlockText"/>
-      </w:pPr>
+        <w:t>Tehniskā</w:t>
+      </w:r>
+      <w:proofErr w:type="spellEnd"/>
       <w:r>
         <w:rPr>
           <w:b/>
           <w:bCs/>
         </w:rPr>
-        <w:t>Klientu orientācija:</w:t>
-      </w:r>
-      <w:r>
-        <w:t xml:space="preserve"> Spēcīga pieredze B2B pārdošanā un klientu vajadzību izpratnē</w:t>
-      </w:r>
-    </w:p>
-    <w:p>
-      <w:pPr>
-        <w:pStyle w:val="BlockText"/>
-      </w:pPr>
+        <w:t xml:space="preserve"> </w:t>
+      </w:r>
+      <w:proofErr w:type="spellStart"/>
       <w:r>
         <w:rPr>
           <w:b/>
           <w:bCs/>
         </w:rPr>
-        <w:t>Adaptācija:</w:t>
-      </w:r>
-      <w:r>
-        <w:t xml:space="preserve"> Veiksmīgi pārgāju no fiziska darba uz IT jomu, pierādot spēju apgūt jaunas prasmes</w:t>
-      </w:r>
-    </w:p>
-    <w:p>
-      <w:pPr>
-        <w:pStyle w:val="BlockText"/>
-      </w:pPr>
+        <w:t>izaugsme</w:t>
+      </w:r>
+      <w:proofErr w:type="spellEnd"/>
       <w:r>
         <w:rPr>
           <w:b/>
           <w:bCs/>
         </w:rPr>
-        <w:t>Komandas darbs:</w:t>
-      </w:r>
-      <w:r>
-        <w:t xml:space="preserve"> Pieredze dažādās vidēs - no celtniecības komandām līdz biroja videi</w:t>
-      </w:r>
+        <w:t>:</w:t>
+      </w:r>
+      <w:r>
+        <w:t xml:space="preserve"> </w:t>
+      </w:r>
+      <w:proofErr w:type="spellStart"/>
+      <w:r>
+        <w:t>Aktīvi</w:t>
+      </w:r>
+      <w:proofErr w:type="spellEnd"/>
+      <w:r>
+        <w:t xml:space="preserve"> </w:t>
+      </w:r>
+      <w:proofErr w:type="spellStart"/>
+      <w:r>
+        <w:t>pilnveidoju</w:t>
+      </w:r>
+      <w:proofErr w:type="spellEnd"/>
+      <w:r>
+        <w:t xml:space="preserve"> IT </w:t>
+      </w:r>
+      <w:proofErr w:type="spellStart"/>
+      <w:r>
+        <w:t>prasmes</w:t>
+      </w:r>
+      <w:proofErr w:type="spellEnd"/>
+      <w:r>
+        <w:t xml:space="preserve">, </w:t>
+      </w:r>
+      <w:proofErr w:type="spellStart"/>
+      <w:r>
+        <w:t>apvienojot</w:t>
+      </w:r>
+      <w:proofErr w:type="spellEnd"/>
+      <w:r>
+        <w:t xml:space="preserve"> </w:t>
+      </w:r>
+      <w:proofErr w:type="spellStart"/>
+      <w:r>
+        <w:t>teorētiskās</w:t>
+      </w:r>
+      <w:proofErr w:type="spellEnd"/>
+      <w:r>
+        <w:t xml:space="preserve"> </w:t>
+      </w:r>
+      <w:proofErr w:type="spellStart"/>
+      <w:r>
+        <w:t>zināšanas</w:t>
+      </w:r>
+      <w:proofErr w:type="spellEnd"/>
+      <w:r>
+        <w:t xml:space="preserve"> </w:t>
+      </w:r>
+      <w:proofErr w:type="spellStart"/>
+      <w:r>
+        <w:t>ar</w:t>
+      </w:r>
+      <w:proofErr w:type="spellEnd"/>
+      <w:r>
+        <w:t xml:space="preserve"> </w:t>
+      </w:r>
+      <w:proofErr w:type="spellStart"/>
+      <w:r>
+        <w:t>praktisko</w:t>
+      </w:r>
+      <w:proofErr w:type="spellEnd"/>
+      <w:r>
+        <w:t xml:space="preserve"> </w:t>
+      </w:r>
+      <w:proofErr w:type="spellStart"/>
+      <w:r>
+        <w:t>pieredzi</w:t>
+      </w:r>
+      <w:proofErr w:type="spellEnd"/>
+    </w:p>
+    <w:p>
+      <w:pPr>
+        <w:pStyle w:val="BlockText"/>
+      </w:pPr>
+      <w:proofErr w:type="spellStart"/>
+      <w:r>
+        <w:rPr>
+          <w:b/>
+          <w:bCs/>
+        </w:rPr>
+        <w:t>Klientu</w:t>
+      </w:r>
+      <w:proofErr w:type="spellEnd"/>
+      <w:r>
+        <w:rPr>
+          <w:b/>
+          <w:bCs/>
+        </w:rPr>
+        <w:t xml:space="preserve"> </w:t>
+      </w:r>
+      <w:proofErr w:type="spellStart"/>
+      <w:r>
+        <w:rPr>
+          <w:b/>
+          <w:bCs/>
+        </w:rPr>
+        <w:t>orientācija</w:t>
+      </w:r>
+      <w:proofErr w:type="spellEnd"/>
+      <w:r>
+        <w:rPr>
+          <w:b/>
+          <w:bCs/>
+        </w:rPr>
+        <w:t>:</w:t>
+      </w:r>
+      <w:r>
+        <w:t xml:space="preserve"> </w:t>
+      </w:r>
+      <w:proofErr w:type="spellStart"/>
+      <w:r>
+        <w:t>Spēcīga</w:t>
+      </w:r>
+      <w:proofErr w:type="spellEnd"/>
+      <w:r>
+        <w:t xml:space="preserve"> </w:t>
+      </w:r>
+      <w:proofErr w:type="spellStart"/>
+      <w:r>
+        <w:t>pieredze</w:t>
+      </w:r>
+      <w:proofErr w:type="spellEnd"/>
+      <w:r>
+        <w:t xml:space="preserve"> B2B </w:t>
+      </w:r>
+      <w:proofErr w:type="spellStart"/>
+      <w:r>
+        <w:t>pārdošanā</w:t>
+      </w:r>
+      <w:proofErr w:type="spellEnd"/>
+      <w:r>
+        <w:t xml:space="preserve"> un </w:t>
+      </w:r>
+      <w:proofErr w:type="spellStart"/>
+      <w:r>
+        <w:t>klientu</w:t>
+      </w:r>
+      <w:proofErr w:type="spellEnd"/>
+      <w:r>
+        <w:t xml:space="preserve"> </w:t>
+      </w:r>
+      <w:proofErr w:type="spellStart"/>
+      <w:r>
+        <w:t>vajadzību</w:t>
+      </w:r>
+      <w:proofErr w:type="spellEnd"/>
+      <w:r>
+        <w:t xml:space="preserve"> </w:t>
+      </w:r>
+      <w:proofErr w:type="spellStart"/>
+      <w:r>
+        <w:t>izpratnē</w:t>
+      </w:r>
+      <w:proofErr w:type="spellEnd"/>
+    </w:p>
+    <w:p>
+      <w:pPr>
+        <w:pStyle w:val="BlockText"/>
+      </w:pPr>
+      <w:proofErr w:type="spellStart"/>
+      <w:r>
+        <w:rPr>
+          <w:b/>
+          <w:bCs/>
+        </w:rPr>
+        <w:t>Adaptācija</w:t>
+      </w:r>
+      <w:proofErr w:type="spellEnd"/>
+      <w:r>
+        <w:rPr>
+          <w:b/>
+          <w:bCs/>
+        </w:rPr>
+        <w:t>:</w:t>
+      </w:r>
+      <w:r>
+        <w:t xml:space="preserve"> </w:t>
+      </w:r>
+      <w:proofErr w:type="spellStart"/>
+      <w:r>
+        <w:t>Veiksmīgi</w:t>
+      </w:r>
+      <w:proofErr w:type="spellEnd"/>
+      <w:r>
+        <w:t xml:space="preserve"> </w:t>
+      </w:r>
+      <w:proofErr w:type="spellStart"/>
+      <w:r>
+        <w:t>pārgāju</w:t>
+      </w:r>
+      <w:proofErr w:type="spellEnd"/>
+      <w:r>
+        <w:t xml:space="preserve"> no </w:t>
+      </w:r>
+      <w:proofErr w:type="spellStart"/>
+      <w:r>
+        <w:t>fiziska</w:t>
+      </w:r>
+      <w:proofErr w:type="spellEnd"/>
+      <w:r>
+        <w:t xml:space="preserve"> </w:t>
+      </w:r>
+      <w:proofErr w:type="spellStart"/>
+      <w:r>
+        <w:t>darba</w:t>
+      </w:r>
+      <w:proofErr w:type="spellEnd"/>
+      <w:r>
+        <w:t xml:space="preserve"> </w:t>
+      </w:r>
+      <w:proofErr w:type="spellStart"/>
+      <w:r>
+        <w:t>uz</w:t>
+      </w:r>
+      <w:proofErr w:type="spellEnd"/>
+      <w:r>
+        <w:t xml:space="preserve"> IT </w:t>
+      </w:r>
+      <w:proofErr w:type="spellStart"/>
+      <w:r>
+        <w:t>jomu</w:t>
+      </w:r>
+      <w:proofErr w:type="spellEnd"/>
+      <w:r>
+        <w:t xml:space="preserve">, </w:t>
+      </w:r>
+      <w:proofErr w:type="spellStart"/>
+      <w:r>
+        <w:t>pierādot</w:t>
+      </w:r>
+      <w:proofErr w:type="spellEnd"/>
+      <w:r>
+        <w:t xml:space="preserve"> </w:t>
+      </w:r>
+      <w:proofErr w:type="spellStart"/>
+      <w:r>
+        <w:t>spēju</w:t>
+      </w:r>
+      <w:proofErr w:type="spellEnd"/>
+      <w:r>
+        <w:t xml:space="preserve"> </w:t>
+      </w:r>
+      <w:proofErr w:type="spellStart"/>
+      <w:r>
+        <w:t>apgūt</w:t>
+      </w:r>
+      <w:proofErr w:type="spellEnd"/>
+      <w:r>
+        <w:t xml:space="preserve"> </w:t>
+      </w:r>
+      <w:proofErr w:type="spellStart"/>
+      <w:r>
+        <w:t>jaunas</w:t>
+      </w:r>
+      <w:proofErr w:type="spellEnd"/>
+      <w:r>
+        <w:t xml:space="preserve"> </w:t>
+      </w:r>
+      <w:proofErr w:type="spellStart"/>
+      <w:r>
+        <w:t>prasmes</w:t>
+      </w:r>
+      <w:proofErr w:type="spellEnd"/>
+    </w:p>
+    <w:p>
+      <w:pPr>
+        <w:pStyle w:val="BlockText"/>
+      </w:pPr>
+      <w:proofErr w:type="spellStart"/>
+      <w:r>
+        <w:rPr>
+          <w:b/>
+          <w:bCs/>
+        </w:rPr>
+        <w:t>Komandas</w:t>
+      </w:r>
+      <w:proofErr w:type="spellEnd"/>
+      <w:r>
+        <w:rPr>
+          <w:b/>
+          <w:bCs/>
+        </w:rPr>
+        <w:t xml:space="preserve"> </w:t>
+      </w:r>
+      <w:proofErr w:type="spellStart"/>
+      <w:r>
+        <w:rPr>
+          <w:b/>
+          <w:bCs/>
+        </w:rPr>
+        <w:t>darbs</w:t>
+      </w:r>
+      <w:proofErr w:type="spellEnd"/>
+      <w:r>
+        <w:rPr>
+          <w:b/>
+          <w:bCs/>
+        </w:rPr>
+        <w:t>:</w:t>
+      </w:r>
+      <w:r>
+        <w:t xml:space="preserve"> </w:t>
+      </w:r>
+      <w:proofErr w:type="spellStart"/>
+      <w:r>
+        <w:t>Pieredze</w:t>
+      </w:r>
+      <w:proofErr w:type="spellEnd"/>
+      <w:r>
+        <w:t xml:space="preserve"> </w:t>
+      </w:r>
+      <w:proofErr w:type="spellStart"/>
+      <w:r>
+        <w:t>dažādās</w:t>
+      </w:r>
+      <w:proofErr w:type="spellEnd"/>
+      <w:r>
+        <w:t xml:space="preserve"> </w:t>
+      </w:r>
+      <w:proofErr w:type="spellStart"/>
+      <w:r>
+        <w:t>vidēs</w:t>
+      </w:r>
+      <w:proofErr w:type="spellEnd"/>
+      <w:r>
+        <w:t xml:space="preserve"> - no </w:t>
+      </w:r>
+      <w:proofErr w:type="spellStart"/>
+      <w:r>
+        <w:t>celtniecības</w:t>
+      </w:r>
+      <w:proofErr w:type="spellEnd"/>
+      <w:r>
+        <w:t xml:space="preserve"> </w:t>
+      </w:r>
+      <w:proofErr w:type="spellStart"/>
+      <w:r>
+        <w:t>komandām</w:t>
+      </w:r>
+      <w:proofErr w:type="spellEnd"/>
+      <w:r>
+        <w:t xml:space="preserve"> </w:t>
+      </w:r>
+      <w:proofErr w:type="spellStart"/>
+      <w:r>
+        <w:t>līdz</w:t>
+      </w:r>
+      <w:proofErr w:type="spellEnd"/>
+      <w:r>
+        <w:t xml:space="preserve"> </w:t>
+      </w:r>
+      <w:proofErr w:type="spellStart"/>
+      <w:r>
+        <w:t>biroja</w:t>
+      </w:r>
+      <w:proofErr w:type="spellEnd"/>
+      <w:r>
+        <w:t xml:space="preserve"> </w:t>
+      </w:r>
+      <w:proofErr w:type="spellStart"/>
+      <w:r>
+        <w:t>videi</w:t>
+      </w:r>
+      <w:proofErr w:type="spellEnd"/>
     </w:p>
     <w:p>
       <w:r>
@@ -1084,16 +3048,295 @@
       </w:pPr>
       <w:bookmarkStart w:id="16" w:name="mērķi-un-vīzija"/>
       <w:bookmarkEnd w:id="15"/>
-      <w:r>
-        <w:t>Mērķi un vīzija</w:t>
-      </w:r>
+      <w:proofErr w:type="spellStart"/>
+      <w:r>
+        <w:t>Mērķi</w:t>
+      </w:r>
+      <w:proofErr w:type="spellEnd"/>
+      <w:r>
+        <w:t xml:space="preserve"> un </w:t>
+      </w:r>
+      <w:proofErr w:type="spellStart"/>
+      <w:r>
+        <w:t>vīzija</w:t>
+      </w:r>
+      <w:proofErr w:type="spellEnd"/>
     </w:p>
     <w:p>
       <w:pPr>
         <w:pStyle w:val="FirstParagraph"/>
       </w:pPr>
-      <w:r>
-        <w:t>Mērķis ir attīstīt karjeru IT jomā, specializējoties web izstrādē. Vēlos apvienot savu tehnisko izglītību ar praktisko pieredzi klientu apkalpošanā, lai radītu lietotājam draudzīgas un efektīvas digitālās risinājumus. Aktīvi meklēju iespējas pielietot apgūtās zināšanas reālos projektos un turpināt profesionālo izaugsmi.</w:t>
+      <w:proofErr w:type="spellStart"/>
+      <w:r>
+        <w:t>Mērķis</w:t>
+      </w:r>
+      <w:proofErr w:type="spellEnd"/>
+      <w:r>
+        <w:t xml:space="preserve"> </w:t>
+      </w:r>
+      <w:proofErr w:type="spellStart"/>
+      <w:r>
+        <w:t>ir</w:t>
+      </w:r>
+      <w:proofErr w:type="spellEnd"/>
+      <w:r>
+        <w:t xml:space="preserve"> </w:t>
+      </w:r>
+      <w:proofErr w:type="spellStart"/>
+      <w:r>
+        <w:t>attīstīt</w:t>
+      </w:r>
+      <w:proofErr w:type="spellEnd"/>
+      <w:r>
+        <w:t xml:space="preserve"> </w:t>
+      </w:r>
+      <w:proofErr w:type="spellStart"/>
+      <w:r>
+        <w:t>karjeru</w:t>
+      </w:r>
+      <w:proofErr w:type="spellEnd"/>
+      <w:r>
+        <w:t xml:space="preserve"> IT </w:t>
+      </w:r>
+      <w:proofErr w:type="spellStart"/>
+      <w:r>
+        <w:t>jomā</w:t>
+      </w:r>
+      <w:proofErr w:type="spellEnd"/>
+      <w:r>
+        <w:t xml:space="preserve">, </w:t>
+      </w:r>
+      <w:proofErr w:type="spellStart"/>
+      <w:r>
+        <w:t>specializējoties</w:t>
+      </w:r>
+      <w:proofErr w:type="spellEnd"/>
+      <w:r>
+        <w:t xml:space="preserve"> web </w:t>
+      </w:r>
+      <w:proofErr w:type="spellStart"/>
+      <w:r>
+        <w:t>izstrādē</w:t>
+      </w:r>
+      <w:proofErr w:type="spellEnd"/>
+      <w:r>
+        <w:t xml:space="preserve">. </w:t>
+      </w:r>
+      <w:proofErr w:type="spellStart"/>
+      <w:r>
+        <w:t>Vēlos</w:t>
+      </w:r>
+      <w:proofErr w:type="spellEnd"/>
+      <w:r>
+        <w:t xml:space="preserve"> </w:t>
+      </w:r>
+      <w:proofErr w:type="spellStart"/>
+      <w:r>
+        <w:t>apvienot</w:t>
+      </w:r>
+      <w:proofErr w:type="spellEnd"/>
+      <w:r>
+        <w:t xml:space="preserve"> </w:t>
+      </w:r>
+      <w:proofErr w:type="spellStart"/>
+      <w:r>
+        <w:t>savu</w:t>
+      </w:r>
+      <w:proofErr w:type="spellEnd"/>
+      <w:r>
+        <w:t xml:space="preserve"> </w:t>
+      </w:r>
+      <w:proofErr w:type="spellStart"/>
+      <w:r>
+        <w:t>tehnisko</w:t>
+      </w:r>
+      <w:proofErr w:type="spellEnd"/>
+      <w:r>
+        <w:t xml:space="preserve"> </w:t>
+      </w:r>
+      <w:proofErr w:type="spellStart"/>
+      <w:r>
+        <w:t>izglītību</w:t>
+      </w:r>
+      <w:proofErr w:type="spellEnd"/>
+      <w:r>
+        <w:t xml:space="preserve"> </w:t>
+      </w:r>
+      <w:proofErr w:type="spellStart"/>
+      <w:r>
+        <w:t>ar</w:t>
+      </w:r>
+      <w:proofErr w:type="spellEnd"/>
+      <w:r>
+        <w:t xml:space="preserve"> </w:t>
+      </w:r>
+      <w:proofErr w:type="spellStart"/>
+      <w:r>
+        <w:t>praktisko</w:t>
+      </w:r>
+      <w:proofErr w:type="spellEnd"/>
+      <w:r>
+        <w:t xml:space="preserve"> </w:t>
+      </w:r>
+      <w:proofErr w:type="spellStart"/>
+      <w:r>
+        <w:t>pieredzi</w:t>
+      </w:r>
+      <w:proofErr w:type="spellEnd"/>
+      <w:r>
+        <w:t xml:space="preserve"> </w:t>
+      </w:r>
+      <w:proofErr w:type="spellStart"/>
+      <w:r>
+        <w:t>klientu</w:t>
+      </w:r>
+      <w:proofErr w:type="spellEnd"/>
+      <w:r>
+        <w:t xml:space="preserve"> </w:t>
+      </w:r>
+      <w:proofErr w:type="spellStart"/>
+      <w:r>
+        <w:t>apkalpošanā</w:t>
+      </w:r>
+      <w:proofErr w:type="spellEnd"/>
+      <w:r>
+        <w:t xml:space="preserve">, lai </w:t>
+      </w:r>
+      <w:proofErr w:type="spellStart"/>
+      <w:r>
+        <w:t>radītu</w:t>
+      </w:r>
+      <w:proofErr w:type="spellEnd"/>
+      <w:r>
+        <w:t xml:space="preserve"> </w:t>
+      </w:r>
+      <w:proofErr w:type="spellStart"/>
+      <w:r>
+        <w:t>lietotājam</w:t>
+      </w:r>
+      <w:proofErr w:type="spellEnd"/>
+      <w:r>
+        <w:t xml:space="preserve"> </w:t>
+      </w:r>
+      <w:proofErr w:type="spellStart"/>
+      <w:r>
+        <w:t>draudzīgas</w:t>
+      </w:r>
+      <w:proofErr w:type="spellEnd"/>
+      <w:r>
+        <w:t xml:space="preserve"> un </w:t>
+      </w:r>
+      <w:proofErr w:type="spellStart"/>
+      <w:r>
+        <w:t>efektīvas</w:t>
+      </w:r>
+      <w:proofErr w:type="spellEnd"/>
+      <w:r>
+        <w:t xml:space="preserve"> </w:t>
+      </w:r>
+      <w:proofErr w:type="spellStart"/>
+      <w:r>
+        <w:t>digitālās</w:t>
+      </w:r>
+      <w:proofErr w:type="spellEnd"/>
+      <w:r>
+        <w:t xml:space="preserve"> </w:t>
+      </w:r>
+      <w:proofErr w:type="spellStart"/>
+      <w:r>
+        <w:t>risinājumus</w:t>
+      </w:r>
+      <w:proofErr w:type="spellEnd"/>
+      <w:r>
+        <w:t xml:space="preserve">. </w:t>
+      </w:r>
+      <w:proofErr w:type="spellStart"/>
+      <w:r>
+        <w:t>Aktīvi</w:t>
+      </w:r>
+      <w:proofErr w:type="spellEnd"/>
+      <w:r>
+        <w:t xml:space="preserve"> </w:t>
+      </w:r>
+      <w:proofErr w:type="spellStart"/>
+      <w:r>
+        <w:t>meklēju</w:t>
+      </w:r>
+      <w:proofErr w:type="spellEnd"/>
+      <w:r>
+        <w:t xml:space="preserve"> </w:t>
+      </w:r>
+      <w:proofErr w:type="spellStart"/>
+      <w:r>
+        <w:t>iespējas</w:t>
+      </w:r>
+      <w:proofErr w:type="spellEnd"/>
+      <w:r>
+        <w:t xml:space="preserve"> </w:t>
+      </w:r>
+      <w:proofErr w:type="spellStart"/>
+      <w:r>
+        <w:t>pielietot</w:t>
+      </w:r>
+      <w:proofErr w:type="spellEnd"/>
+      <w:r>
+        <w:t xml:space="preserve"> </w:t>
+      </w:r>
+      <w:proofErr w:type="spellStart"/>
+      <w:r>
+        <w:t>apgūtās</w:t>
+      </w:r>
+      <w:proofErr w:type="spellEnd"/>
+      <w:r>
+        <w:t xml:space="preserve"> </w:t>
+      </w:r>
+      <w:proofErr w:type="spellStart"/>
+      <w:r>
+        <w:t>zināšanas</w:t>
+      </w:r>
+      <w:proofErr w:type="spellEnd"/>
+      <w:r>
+        <w:t xml:space="preserve"> </w:t>
+      </w:r>
+      <w:proofErr w:type="spellStart"/>
+      <w:r>
+        <w:t>reālos</w:t>
+      </w:r>
+      <w:proofErr w:type="spellEnd"/>
+      <w:r>
+        <w:t xml:space="preserve"> </w:t>
+      </w:r>
+      <w:proofErr w:type="spellStart"/>
+      <w:r>
+        <w:t>projektos</w:t>
+      </w:r>
+      <w:proofErr w:type="spellEnd"/>
+      <w:r>
+        <w:t xml:space="preserve"> un </w:t>
+      </w:r>
+      <w:proofErr w:type="spellStart"/>
+      <w:r>
+        <w:t>turpināt</w:t>
+      </w:r>
+      <w:proofErr w:type="spellEnd"/>
+      <w:r>
+        <w:t xml:space="preserve"> </w:t>
+      </w:r>
+      <w:proofErr w:type="spellStart"/>
+      <w:r>
+        <w:t>profesionālo</w:t>
+      </w:r>
+      <w:proofErr w:type="spellEnd"/>
+      <w:r>
+        <w:t xml:space="preserve"> </w:t>
+      </w:r>
+      <w:proofErr w:type="spellStart"/>
+      <w:r>
+        <w:t>izaugsmi</w:t>
+      </w:r>
+      <w:proofErr w:type="spellEnd"/>
+      <w:r>
+        <w:t>.</w:t>
       </w:r>
     </w:p>
     <w:p>
@@ -1112,16 +3355,34 @@
           <w:i/>
           <w:iCs/>
         </w:rPr>
-        <w:t xml:space="preserve">CV atjaunots: 2026. gada </w:t>
-      </w:r>
-      <w:bookmarkEnd w:id="16"/>
+        <w:t xml:space="preserve">CV </w:t>
+      </w:r>
+      <w:proofErr w:type="spellStart"/>
       <w:r>
         <w:rPr>
           <w:i/>
           <w:iCs/>
         </w:rPr>
+        <w:t>atjaunots</w:t>
+      </w:r>
+      <w:proofErr w:type="spellEnd"/>
+      <w:r>
+        <w:rPr>
+          <w:i/>
+          <w:iCs/>
+        </w:rPr>
+        <w:t xml:space="preserve">: 2026. gada </w:t>
+      </w:r>
+      <w:bookmarkEnd w:id="16"/>
+      <w:proofErr w:type="spellStart"/>
+      <w:r>
+        <w:rPr>
+          <w:i/>
+          <w:iCs/>
+        </w:rPr>
         <w:t>februāris</w:t>
       </w:r>
+      <w:proofErr w:type="spellEnd"/>
     </w:p>
     <w:sectPr>
       <w:pgSz w:w="12240" w:h="15840"/>
@@ -1973,7 +4234,6 @@
   <w:style w:type="character" w:default="1" w:styleId="DefaultParagraphFont">
     <w:name w:val="Default Paragraph Font"/>
     <w:uiPriority w:val="1"/>
-    <w:semiHidden/>
     <w:unhideWhenUsed/>
   </w:style>
   <w:style w:type="table" w:default="1" w:styleId="TableNormal">

</xml_diff>